<commit_message>
Bo sung bien co combobox trang thai cua Popup qltaikhoan
</commit_message>
<xml_diff>
--- a/My Task/ThietKeGiaoDien.docx
+++ b/My Task/ThietKeGiaoDien.docx
@@ -357,7 +357,6 @@
             <w:insideH w:val="none" w:color="auto" w:sz="0" w:space="0"/>
             <w:insideV w:val="none" w:color="auto" w:sz="0" w:space="0"/>
           </w:tblBorders>
-          <w:shd w:val="clear" w:color="auto" w:fill="auto"/>
           <w:tblCellMar>
             <w:top w:w="15" w:type="dxa"/>
             <w:left w:w="15" w:type="dxa"/>
@@ -505,7 +504,6 @@
             <w:insideH w:val="none" w:color="auto" w:sz="0" w:space="0"/>
             <w:insideV w:val="none" w:color="auto" w:sz="0" w:space="0"/>
           </w:tblBorders>
-          <w:shd w:val="clear" w:color="auto" w:fill="auto"/>
           <w:tblCellMar>
             <w:top w:w="15" w:type="dxa"/>
             <w:left w:w="15" w:type="dxa"/>
@@ -1388,7 +1386,6 @@
             <w:insideH w:val="none" w:color="auto" w:sz="0" w:space="0"/>
             <w:insideV w:val="none" w:color="auto" w:sz="0" w:space="0"/>
           </w:tblBorders>
-          <w:shd w:val="clear" w:color="auto" w:fill="auto"/>
           <w:tblCellMar>
             <w:top w:w="15" w:type="dxa"/>
             <w:left w:w="15" w:type="dxa"/>
@@ -1822,6 +1819,7 @@
             <w:insideH w:val="none" w:color="auto" w:sz="0" w:space="0"/>
             <w:insideV w:val="none" w:color="auto" w:sz="0" w:space="0"/>
           </w:tblBorders>
+          <w:shd w:val="clear" w:color="auto" w:fill="auto"/>
           <w:tblCellMar>
             <w:top w:w="15" w:type="dxa"/>
             <w:left w:w="15" w:type="dxa"/>
@@ -2116,7 +2114,6 @@
             <w:insideH w:val="none" w:color="auto" w:sz="0" w:space="0"/>
             <w:insideV w:val="none" w:color="auto" w:sz="0" w:space="0"/>
           </w:tblBorders>
-          <w:shd w:val="clear" w:color="auto" w:fill="auto"/>
           <w:tblCellMar>
             <w:top w:w="15" w:type="dxa"/>
             <w:left w:w="15" w:type="dxa"/>
@@ -2705,6 +2702,12 @@
             <w:insideH w:val="none" w:color="auto" w:sz="0" w:space="0"/>
             <w:insideV w:val="none" w:color="auto" w:sz="0" w:space="0"/>
           </w:tblBorders>
+          <w:tblCellMar>
+            <w:top w:w="15" w:type="dxa"/>
+            <w:left w:w="15" w:type="dxa"/>
+            <w:bottom w:w="15" w:type="dxa"/>
+            <w:right w:w="15" w:type="dxa"/>
+          </w:tblCellMar>
         </w:tblPrEx>
         <w:trPr>
           <w:trHeight w:val="0" w:hRule="atLeast"/>
@@ -3544,7 +3547,12 @@
             <w:insideH w:val="none" w:color="auto" w:sz="0" w:space="0"/>
             <w:insideV w:val="none" w:color="auto" w:sz="0" w:space="0"/>
           </w:tblBorders>
-          <w:shd w:val="clear" w:color="auto" w:fill="auto"/>
+          <w:tblCellMar>
+            <w:top w:w="15" w:type="dxa"/>
+            <w:left w:w="15" w:type="dxa"/>
+            <w:bottom w:w="15" w:type="dxa"/>
+            <w:right w:w="15" w:type="dxa"/>
+          </w:tblCellMar>
         </w:tblPrEx>
         <w:trPr>
           <w:trHeight w:val="0" w:hRule="atLeast"/>
@@ -4274,7 +4282,6 @@
             <w:insideH w:val="none" w:color="auto" w:sz="0" w:space="0"/>
             <w:insideV w:val="none" w:color="auto" w:sz="0" w:space="0"/>
           </w:tblBorders>
-          <w:shd w:val="clear" w:color="auto" w:fill="auto"/>
           <w:tblCellMar>
             <w:top w:w="15" w:type="dxa"/>
             <w:left w:w="15" w:type="dxa"/>
@@ -4938,7 +4945,6 @@
             <w:insideH w:val="none" w:color="auto" w:sz="0" w:space="0"/>
             <w:insideV w:val="none" w:color="auto" w:sz="0" w:space="0"/>
           </w:tblBorders>
-          <w:shd w:val="clear" w:color="auto" w:fill="auto"/>
           <w:tblCellMar>
             <w:top w:w="15" w:type="dxa"/>
             <w:left w:w="15" w:type="dxa"/>
@@ -5380,7 +5386,6 @@
             <w:insideH w:val="none" w:color="auto" w:sz="0" w:space="0"/>
             <w:insideV w:val="none" w:color="auto" w:sz="0" w:space="0"/>
           </w:tblBorders>
-          <w:shd w:val="clear" w:color="auto" w:fill="auto"/>
           <w:tblCellMar>
             <w:top w:w="15" w:type="dxa"/>
             <w:left w:w="15" w:type="dxa"/>
@@ -5879,6 +5884,7 @@
         <w:keepLines w:val="0"/>
         <w:widowControl/>
         <w:numPr>
+          <w:ilvl w:val="0"/>
           <w:numId w:val="0"/>
         </w:numPr>
         <w:suppressLineNumbers w:val="0"/>
@@ -6204,6 +6210,7 @@
             <w:insideH w:val="none" w:color="auto" w:sz="0" w:space="0"/>
             <w:insideV w:val="none" w:color="auto" w:sz="0" w:space="0"/>
           </w:tblBorders>
+          <w:shd w:val="clear" w:color="auto" w:fill="auto"/>
           <w:tblCellMar>
             <w:top w:w="15" w:type="dxa"/>
             <w:left w:w="15" w:type="dxa"/>
@@ -6939,7 +6946,6 @@
             <w:insideH w:val="none" w:color="auto" w:sz="0" w:space="0"/>
             <w:insideV w:val="none" w:color="auto" w:sz="0" w:space="0"/>
           </w:tblBorders>
-          <w:shd w:val="clear" w:color="auto" w:fill="auto"/>
           <w:tblCellMar>
             <w:top w:w="15" w:type="dxa"/>
             <w:left w:w="15" w:type="dxa"/>
@@ -7542,7 +7548,6 @@
             <w:insideH w:val="none" w:color="auto" w:sz="0" w:space="0"/>
             <w:insideV w:val="none" w:color="auto" w:sz="0" w:space="0"/>
           </w:tblBorders>
-          <w:shd w:val="clear" w:color="auto" w:fill="auto"/>
           <w:tblCellMar>
             <w:top w:w="15" w:type="dxa"/>
             <w:left w:w="15" w:type="dxa"/>
@@ -7690,7 +7695,6 @@
             <w:insideH w:val="none" w:color="auto" w:sz="0" w:space="0"/>
             <w:insideV w:val="none" w:color="auto" w:sz="0" w:space="0"/>
           </w:tblBorders>
-          <w:shd w:val="clear" w:color="auto" w:fill="auto"/>
           <w:tblCellMar>
             <w:top w:w="15" w:type="dxa"/>
             <w:left w:w="15" w:type="dxa"/>
@@ -7838,7 +7842,6 @@
             <w:insideH w:val="none" w:color="auto" w:sz="0" w:space="0"/>
             <w:insideV w:val="none" w:color="auto" w:sz="0" w:space="0"/>
           </w:tblBorders>
-          <w:shd w:val="clear" w:color="auto" w:fill="auto"/>
           <w:tblCellMar>
             <w:top w:w="15" w:type="dxa"/>
             <w:left w:w="15" w:type="dxa"/>
@@ -8416,6 +8419,7 @@
             <w:insideH w:val="none" w:color="auto" w:sz="0" w:space="0"/>
             <w:insideV w:val="none" w:color="auto" w:sz="0" w:space="0"/>
           </w:tblBorders>
+          <w:shd w:val="clear" w:color="auto" w:fill="auto"/>
           <w:tblCellMar>
             <w:top w:w="15" w:type="dxa"/>
             <w:left w:w="15" w:type="dxa"/>
@@ -8549,159 +8553,6 @@
                 <w:vertAlign w:val="baseline"/>
               </w:rPr>
               <w:t>Hiển thị các thành phần trên màn hình</w:t>
-            </w:r>
-          </w:p>
-        </w:tc>
-      </w:tr>
-      <w:tr>
-        <w:tblPrEx>
-          <w:tblBorders>
-            <w:top w:val="none" w:color="auto" w:sz="0" w:space="0"/>
-            <w:left w:val="none" w:color="auto" w:sz="0" w:space="0"/>
-            <w:bottom w:val="none" w:color="auto" w:sz="0" w:space="0"/>
-            <w:right w:val="none" w:color="auto" w:sz="0" w:space="0"/>
-            <w:insideH w:val="none" w:color="auto" w:sz="0" w:space="0"/>
-            <w:insideV w:val="none" w:color="auto" w:sz="0" w:space="0"/>
-          </w:tblBorders>
-          <w:tblCellMar>
-            <w:top w:w="15" w:type="dxa"/>
-            <w:left w:w="15" w:type="dxa"/>
-            <w:bottom w:w="15" w:type="dxa"/>
-            <w:right w:w="15" w:type="dxa"/>
-          </w:tblCellMar>
-        </w:tblPrEx>
-        <w:trPr>
-          <w:trHeight w:val="0" w:hRule="atLeast"/>
-        </w:trPr>
-        <w:tc>
-          <w:tcPr>
-            <w:tcW w:w="729" w:type="dxa"/>
-            <w:tcBorders>
-              <w:top w:val="single" w:color="000000" w:sz="8" w:space="0"/>
-              <w:left w:val="single" w:color="000000" w:sz="8" w:space="0"/>
-              <w:bottom w:val="single" w:color="000000" w:sz="8" w:space="0"/>
-              <w:right w:val="single" w:color="000000" w:sz="8" w:space="0"/>
-            </w:tcBorders>
-            <w:shd w:val="clear" w:color="auto" w:fill="auto"/>
-            <w:tcMar>
-              <w:top w:w="100" w:type="dxa"/>
-              <w:left w:w="100" w:type="dxa"/>
-              <w:bottom w:w="100" w:type="dxa"/>
-              <w:right w:w="100" w:type="dxa"/>
-            </w:tcMar>
-            <w:vAlign w:val="top"/>
-          </w:tcPr>
-          <w:p>
-            <w:pPr>
-              <w:pStyle w:val="4"/>
-              <w:keepNext w:val="0"/>
-              <w:keepLines w:val="0"/>
-              <w:widowControl/>
-              <w:suppressLineNumbers w:val="0"/>
-              <w:bidi w:val="0"/>
-              <w:spacing w:before="0" w:beforeAutospacing="0" w:after="0" w:afterAutospacing="0" w:line="14" w:lineRule="atLeast"/>
-            </w:pPr>
-            <w:r>
-              <w:rPr>
-                <w:rFonts w:hint="default" w:ascii="Arial" w:hAnsi="Arial" w:cs="Arial"/>
-                <w:i w:val="0"/>
-                <w:color w:val="000000"/>
-                <w:sz w:val="28"/>
-                <w:szCs w:val="28"/>
-                <w:u w:val="none"/>
-                <w:vertAlign w:val="baseline"/>
-              </w:rPr>
-              <w:t>1</w:t>
-            </w:r>
-          </w:p>
-        </w:tc>
-        <w:tc>
-          <w:tcPr>
-            <w:tcW w:w="2735" w:type="dxa"/>
-            <w:tcBorders>
-              <w:top w:val="single" w:color="000000" w:sz="8" w:space="0"/>
-              <w:left w:val="single" w:color="000000" w:sz="8" w:space="0"/>
-              <w:bottom w:val="single" w:color="000000" w:sz="8" w:space="0"/>
-              <w:right w:val="single" w:color="000000" w:sz="8" w:space="0"/>
-            </w:tcBorders>
-            <w:shd w:val="clear" w:color="auto" w:fill="auto"/>
-            <w:tcMar>
-              <w:top w:w="100" w:type="dxa"/>
-              <w:left w:w="100" w:type="dxa"/>
-              <w:bottom w:w="100" w:type="dxa"/>
-              <w:right w:w="100" w:type="dxa"/>
-            </w:tcMar>
-            <w:vAlign w:val="top"/>
-          </w:tcPr>
-          <w:p>
-            <w:pPr>
-              <w:pStyle w:val="4"/>
-              <w:keepNext w:val="0"/>
-              <w:keepLines w:val="0"/>
-              <w:widowControl/>
-              <w:suppressLineNumbers w:val="0"/>
-              <w:bidi w:val="0"/>
-              <w:spacing w:before="0" w:beforeAutospacing="0" w:after="0" w:afterAutospacing="0" w:line="14" w:lineRule="atLeast"/>
-              <w:rPr>
-                <w:rFonts w:hint="default" w:ascii="Arial" w:hAnsi="Arial" w:cs="Arial"/>
-                <w:sz w:val="28"/>
-                <w:szCs w:val="28"/>
-                <w:lang w:val="en-US"/>
-              </w:rPr>
-            </w:pPr>
-            <w:r>
-              <w:rPr>
-                <w:rFonts w:hint="default" w:ascii="Arial" w:hAnsi="Arial" w:cs="Arial"/>
-                <w:sz w:val="28"/>
-                <w:szCs w:val="28"/>
-                <w:lang w:val="en-US"/>
-              </w:rPr>
-              <w:t>Click vào 1 dòng trong table tài khoản</w:t>
-            </w:r>
-          </w:p>
-        </w:tc>
-        <w:tc>
-          <w:tcPr>
-            <w:tcW w:w="0" w:type="auto"/>
-            <w:tcBorders>
-              <w:top w:val="single" w:color="000000" w:sz="8" w:space="0"/>
-              <w:left w:val="single" w:color="000000" w:sz="8" w:space="0"/>
-              <w:bottom w:val="single" w:color="000000" w:sz="8" w:space="0"/>
-              <w:right w:val="single" w:color="000000" w:sz="8" w:space="0"/>
-            </w:tcBorders>
-            <w:shd w:val="clear" w:color="auto" w:fill="auto"/>
-            <w:tcMar>
-              <w:top w:w="100" w:type="dxa"/>
-              <w:left w:w="100" w:type="dxa"/>
-              <w:bottom w:w="100" w:type="dxa"/>
-              <w:right w:w="100" w:type="dxa"/>
-            </w:tcMar>
-            <w:vAlign w:val="top"/>
-          </w:tcPr>
-          <w:p>
-            <w:pPr>
-              <w:pStyle w:val="4"/>
-              <w:keepNext w:val="0"/>
-              <w:keepLines w:val="0"/>
-              <w:widowControl/>
-              <w:suppressLineNumbers w:val="0"/>
-              <w:bidi w:val="0"/>
-              <w:spacing w:before="0" w:beforeAutospacing="0" w:after="0" w:afterAutospacing="0" w:line="14" w:lineRule="atLeast"/>
-              <w:rPr>
-                <w:rFonts w:hint="default" w:ascii="Arial" w:hAnsi="Arial" w:cs="Arial"/>
-                <w:sz w:val="28"/>
-                <w:szCs w:val="28"/>
-                <w:lang w:val="en-US"/>
-              </w:rPr>
-            </w:pPr>
-            <w:r>
-              <w:rPr>
-                <w:rFonts w:hint="default" w:ascii="Arial" w:hAnsi="Arial" w:cs="Arial"/>
-                <w:sz w:val="28"/>
-                <w:szCs w:val="28"/>
-                <w:lang w:val="en-US"/>
-              </w:rPr>
-              <w:t>Nhận biết dòng đang được chọn</w:t>
             </w:r>
           </w:p>
         </w:tc>
@@ -8754,141 +8605,108 @@
               <w:suppressLineNumbers w:val="0"/>
               <w:bidi w:val="0"/>
               <w:spacing w:before="0" w:beforeAutospacing="0" w:after="0" w:afterAutospacing="0" w:line="14" w:lineRule="atLeast"/>
-              <w:rPr>
-                <w:rFonts w:hint="default" w:ascii="Arial" w:hAnsi="Arial" w:cs="Arial"/>
-                <w:i w:val="0"/>
-                <w:color w:val="000000"/>
-                <w:sz w:val="28"/>
-                <w:szCs w:val="28"/>
-                <w:u w:val="none"/>
-                <w:vertAlign w:val="baseline"/>
+            </w:pPr>
+            <w:r>
+              <w:rPr>
+                <w:rFonts w:hint="default" w:ascii="Arial" w:hAnsi="Arial" w:cs="Arial"/>
+                <w:i w:val="0"/>
+                <w:color w:val="000000"/>
+                <w:sz w:val="28"/>
+                <w:szCs w:val="28"/>
+                <w:u w:val="none"/>
+                <w:vertAlign w:val="baseline"/>
+              </w:rPr>
+              <w:t>1</w:t>
+            </w:r>
+          </w:p>
+        </w:tc>
+        <w:tc>
+          <w:tcPr>
+            <w:tcW w:w="2735" w:type="dxa"/>
+            <w:tcBorders>
+              <w:top w:val="single" w:color="000000" w:sz="8" w:space="0"/>
+              <w:left w:val="single" w:color="000000" w:sz="8" w:space="0"/>
+              <w:bottom w:val="single" w:color="000000" w:sz="8" w:space="0"/>
+              <w:right w:val="single" w:color="000000" w:sz="8" w:space="0"/>
+            </w:tcBorders>
+            <w:shd w:val="clear" w:color="auto" w:fill="auto"/>
+            <w:tcMar>
+              <w:top w:w="100" w:type="dxa"/>
+              <w:left w:w="100" w:type="dxa"/>
+              <w:bottom w:w="100" w:type="dxa"/>
+              <w:right w:w="100" w:type="dxa"/>
+            </w:tcMar>
+            <w:vAlign w:val="top"/>
+          </w:tcPr>
+          <w:p>
+            <w:pPr>
+              <w:pStyle w:val="4"/>
+              <w:keepNext w:val="0"/>
+              <w:keepLines w:val="0"/>
+              <w:widowControl/>
+              <w:suppressLineNumbers w:val="0"/>
+              <w:bidi w:val="0"/>
+              <w:spacing w:before="0" w:beforeAutospacing="0" w:after="0" w:afterAutospacing="0" w:line="14" w:lineRule="atLeast"/>
+              <w:rPr>
+                <w:rFonts w:hint="default" w:ascii="Arial" w:hAnsi="Arial" w:cs="Arial"/>
+                <w:sz w:val="28"/>
+                <w:szCs w:val="28"/>
                 <w:lang w:val="en-US"/>
               </w:rPr>
             </w:pPr>
             <w:r>
               <w:rPr>
                 <w:rFonts w:hint="default" w:ascii="Arial" w:hAnsi="Arial" w:cs="Arial"/>
-                <w:i w:val="0"/>
-                <w:color w:val="000000"/>
-                <w:sz w:val="28"/>
-                <w:szCs w:val="28"/>
-                <w:u w:val="none"/>
-                <w:vertAlign w:val="baseline"/>
+                <w:sz w:val="28"/>
+                <w:szCs w:val="28"/>
                 <w:lang w:val="en-US"/>
               </w:rPr>
-              <w:t>2</w:t>
-            </w:r>
-          </w:p>
-        </w:tc>
-        <w:tc>
-          <w:tcPr>
-            <w:tcW w:w="2735" w:type="dxa"/>
-            <w:tcBorders>
-              <w:top w:val="single" w:color="000000" w:sz="8" w:space="0"/>
-              <w:left w:val="single" w:color="000000" w:sz="8" w:space="0"/>
-              <w:bottom w:val="single" w:color="000000" w:sz="8" w:space="0"/>
-              <w:right w:val="single" w:color="000000" w:sz="8" w:space="0"/>
-            </w:tcBorders>
-            <w:shd w:val="clear" w:color="auto" w:fill="auto"/>
-            <w:tcMar>
-              <w:top w:w="100" w:type="dxa"/>
-              <w:left w:w="100" w:type="dxa"/>
-              <w:bottom w:w="100" w:type="dxa"/>
-              <w:right w:w="100" w:type="dxa"/>
-            </w:tcMar>
-            <w:vAlign w:val="top"/>
-          </w:tcPr>
-          <w:p>
-            <w:pPr>
-              <w:pStyle w:val="4"/>
-              <w:keepNext w:val="0"/>
-              <w:keepLines w:val="0"/>
-              <w:widowControl/>
-              <w:suppressLineNumbers w:val="0"/>
-              <w:bidi w:val="0"/>
-              <w:spacing w:before="0" w:beforeAutospacing="0" w:after="0" w:afterAutospacing="0" w:line="14" w:lineRule="atLeast"/>
-              <w:ind w:left="0" w:leftChars="0" w:right="0" w:rightChars="0"/>
-              <w:rPr>
-                <w:rFonts w:hint="default" w:ascii="Arial" w:hAnsi="Arial" w:cs="Arial"/>
-                <w:i w:val="0"/>
-                <w:color w:val="000000"/>
-                <w:sz w:val="28"/>
-                <w:szCs w:val="28"/>
-                <w:u w:val="none"/>
-                <w:vertAlign w:val="baseline"/>
+              <w:t>Click vào 1 dòng trong table tài khoản</w:t>
+            </w:r>
+          </w:p>
+        </w:tc>
+        <w:tc>
+          <w:tcPr>
+            <w:tcW w:w="0" w:type="auto"/>
+            <w:tcBorders>
+              <w:top w:val="single" w:color="000000" w:sz="8" w:space="0"/>
+              <w:left w:val="single" w:color="000000" w:sz="8" w:space="0"/>
+              <w:bottom w:val="single" w:color="000000" w:sz="8" w:space="0"/>
+              <w:right w:val="single" w:color="000000" w:sz="8" w:space="0"/>
+            </w:tcBorders>
+            <w:shd w:val="clear" w:color="auto" w:fill="auto"/>
+            <w:tcMar>
+              <w:top w:w="100" w:type="dxa"/>
+              <w:left w:w="100" w:type="dxa"/>
+              <w:bottom w:w="100" w:type="dxa"/>
+              <w:right w:w="100" w:type="dxa"/>
+            </w:tcMar>
+            <w:vAlign w:val="top"/>
+          </w:tcPr>
+          <w:p>
+            <w:pPr>
+              <w:pStyle w:val="4"/>
+              <w:keepNext w:val="0"/>
+              <w:keepLines w:val="0"/>
+              <w:widowControl/>
+              <w:suppressLineNumbers w:val="0"/>
+              <w:bidi w:val="0"/>
+              <w:spacing w:before="0" w:beforeAutospacing="0" w:after="0" w:afterAutospacing="0" w:line="14" w:lineRule="atLeast"/>
+              <w:rPr>
+                <w:rFonts w:hint="default" w:ascii="Arial" w:hAnsi="Arial" w:cs="Arial"/>
+                <w:sz w:val="28"/>
+                <w:szCs w:val="28"/>
                 <w:lang w:val="en-US"/>
               </w:rPr>
             </w:pPr>
             <w:r>
               <w:rPr>
                 <w:rFonts w:hint="default" w:ascii="Arial" w:hAnsi="Arial" w:cs="Arial"/>
-                <w:i w:val="0"/>
-                <w:color w:val="000000"/>
-                <w:sz w:val="28"/>
-                <w:szCs w:val="28"/>
-                <w:u w:val="none"/>
-                <w:vertAlign w:val="baseline"/>
-              </w:rPr>
-              <w:t xml:space="preserve">Click vào nút </w:t>
-            </w:r>
-            <w:r>
-              <w:rPr>
-                <w:rFonts w:hint="default" w:ascii="Arial" w:hAnsi="Arial" w:cs="Arial"/>
-                <w:i w:val="0"/>
-                <w:color w:val="000000"/>
-                <w:sz w:val="28"/>
-                <w:szCs w:val="28"/>
-                <w:u w:val="none"/>
-                <w:vertAlign w:val="baseline"/>
+                <w:sz w:val="28"/>
+                <w:szCs w:val="28"/>
                 <w:lang w:val="en-US"/>
               </w:rPr>
-              <w:t>thêm</w:t>
-            </w:r>
-          </w:p>
-        </w:tc>
-        <w:tc>
-          <w:tcPr>
-            <w:tcW w:w="4948" w:type="dxa"/>
-            <w:tcBorders>
-              <w:top w:val="single" w:color="000000" w:sz="8" w:space="0"/>
-              <w:left w:val="single" w:color="000000" w:sz="8" w:space="0"/>
-              <w:bottom w:val="single" w:color="000000" w:sz="8" w:space="0"/>
-              <w:right w:val="single" w:color="000000" w:sz="8" w:space="0"/>
-            </w:tcBorders>
-            <w:shd w:val="clear" w:color="auto" w:fill="auto"/>
-            <w:tcMar>
-              <w:top w:w="100" w:type="dxa"/>
-              <w:left w:w="100" w:type="dxa"/>
-              <w:bottom w:w="100" w:type="dxa"/>
-              <w:right w:w="100" w:type="dxa"/>
-            </w:tcMar>
-            <w:vAlign w:val="top"/>
-          </w:tcPr>
-          <w:p>
-            <w:pPr>
-              <w:pStyle w:val="4"/>
-              <w:keepNext w:val="0"/>
-              <w:keepLines w:val="0"/>
-              <w:widowControl/>
-              <w:suppressLineNumbers w:val="0"/>
-              <w:bidi w:val="0"/>
-              <w:spacing w:before="0" w:beforeAutospacing="0" w:after="0" w:afterAutospacing="0" w:line="14" w:lineRule="atLeast"/>
-              <w:ind w:left="0" w:leftChars="0" w:right="0" w:rightChars="0"/>
-              <w:rPr>
-                <w:rFonts w:hint="default" w:ascii="Arial" w:hAnsi="Arial" w:cs="Arial"/>
-                <w:sz w:val="28"/>
-                <w:szCs w:val="28"/>
-                <w:lang w:val="en-US"/>
-              </w:rPr>
-            </w:pPr>
-            <w:r>
-              <w:rPr>
-                <w:rFonts w:hint="default" w:ascii="Arial" w:hAnsi="Arial" w:cs="Arial"/>
-                <w:sz w:val="28"/>
-                <w:szCs w:val="28"/>
-                <w:lang w:val="en-US"/>
-              </w:rPr>
-              <w:t>Xuất hiện popup thêm</w:t>
+              <w:t>Nhận biết dòng đang được chọn</w:t>
             </w:r>
           </w:p>
         </w:tc>
@@ -8963,7 +8781,7 @@
                 <w:vertAlign w:val="baseline"/>
                 <w:lang w:val="en-US"/>
               </w:rPr>
-              <w:t>3</w:t>
+              <w:t>2</w:t>
             </w:r>
           </w:p>
         </w:tc>
@@ -9015,9 +8833,21 @@
                 <w:szCs w:val="28"/>
                 <w:u w:val="none"/>
                 <w:vertAlign w:val="baseline"/>
+              </w:rPr>
+              <w:t xml:space="preserve">Click vào nút </w:t>
+            </w:r>
+            <w:r>
+              <w:rPr>
+                <w:rFonts w:hint="default" w:ascii="Arial" w:hAnsi="Arial" w:cs="Arial"/>
+                <w:i w:val="0"/>
+                <w:color w:val="000000"/>
+                <w:sz w:val="28"/>
+                <w:szCs w:val="28"/>
+                <w:u w:val="none"/>
+                <w:vertAlign w:val="baseline"/>
                 <w:lang w:val="en-US"/>
               </w:rPr>
-              <w:t>Click vào nút xóa</w:t>
+              <w:t>thêm</w:t>
             </w:r>
           </w:p>
         </w:tc>
@@ -9063,7 +8893,7 @@
                 <w:szCs w:val="28"/>
                 <w:lang w:val="en-US"/>
               </w:rPr>
-              <w:t>Xóa dòng ra khỏi bảng</w:t>
+              <w:t>Xuất hiện popup thêm</w:t>
             </w:r>
           </w:p>
         </w:tc>
@@ -9078,6 +8908,7 @@
             <w:insideH w:val="none" w:color="auto" w:sz="0" w:space="0"/>
             <w:insideV w:val="none" w:color="auto" w:sz="0" w:space="0"/>
           </w:tblBorders>
+          <w:shd w:val="clear" w:color="auto" w:fill="auto"/>
           <w:tblCellMar>
             <w:top w:w="15" w:type="dxa"/>
             <w:left w:w="15" w:type="dxa"/>
@@ -9137,6 +8968,181 @@
                 <w:vertAlign w:val="baseline"/>
                 <w:lang w:val="en-US"/>
               </w:rPr>
+              <w:t>3</w:t>
+            </w:r>
+          </w:p>
+        </w:tc>
+        <w:tc>
+          <w:tcPr>
+            <w:tcW w:w="2735" w:type="dxa"/>
+            <w:tcBorders>
+              <w:top w:val="single" w:color="000000" w:sz="8" w:space="0"/>
+              <w:left w:val="single" w:color="000000" w:sz="8" w:space="0"/>
+              <w:bottom w:val="single" w:color="000000" w:sz="8" w:space="0"/>
+              <w:right w:val="single" w:color="000000" w:sz="8" w:space="0"/>
+            </w:tcBorders>
+            <w:shd w:val="clear" w:color="auto" w:fill="auto"/>
+            <w:tcMar>
+              <w:top w:w="100" w:type="dxa"/>
+              <w:left w:w="100" w:type="dxa"/>
+              <w:bottom w:w="100" w:type="dxa"/>
+              <w:right w:w="100" w:type="dxa"/>
+            </w:tcMar>
+            <w:vAlign w:val="top"/>
+          </w:tcPr>
+          <w:p>
+            <w:pPr>
+              <w:pStyle w:val="4"/>
+              <w:keepNext w:val="0"/>
+              <w:keepLines w:val="0"/>
+              <w:widowControl/>
+              <w:suppressLineNumbers w:val="0"/>
+              <w:bidi w:val="0"/>
+              <w:spacing w:before="0" w:beforeAutospacing="0" w:after="0" w:afterAutospacing="0" w:line="14" w:lineRule="atLeast"/>
+              <w:ind w:left="0" w:leftChars="0" w:right="0" w:rightChars="0"/>
+              <w:rPr>
+                <w:rFonts w:hint="default" w:ascii="Arial" w:hAnsi="Arial" w:cs="Arial"/>
+                <w:i w:val="0"/>
+                <w:color w:val="000000"/>
+                <w:sz w:val="28"/>
+                <w:szCs w:val="28"/>
+                <w:u w:val="none"/>
+                <w:vertAlign w:val="baseline"/>
+                <w:lang w:val="en-US"/>
+              </w:rPr>
+            </w:pPr>
+            <w:r>
+              <w:rPr>
+                <w:rFonts w:hint="default" w:ascii="Arial" w:hAnsi="Arial" w:cs="Arial"/>
+                <w:i w:val="0"/>
+                <w:color w:val="000000"/>
+                <w:sz w:val="28"/>
+                <w:szCs w:val="28"/>
+                <w:u w:val="none"/>
+                <w:vertAlign w:val="baseline"/>
+                <w:lang w:val="en-US"/>
+              </w:rPr>
+              <w:t>Click vào nút xóa</w:t>
+            </w:r>
+          </w:p>
+        </w:tc>
+        <w:tc>
+          <w:tcPr>
+            <w:tcW w:w="4948" w:type="dxa"/>
+            <w:tcBorders>
+              <w:top w:val="single" w:color="000000" w:sz="8" w:space="0"/>
+              <w:left w:val="single" w:color="000000" w:sz="8" w:space="0"/>
+              <w:bottom w:val="single" w:color="000000" w:sz="8" w:space="0"/>
+              <w:right w:val="single" w:color="000000" w:sz="8" w:space="0"/>
+            </w:tcBorders>
+            <w:shd w:val="clear" w:color="auto" w:fill="auto"/>
+            <w:tcMar>
+              <w:top w:w="100" w:type="dxa"/>
+              <w:left w:w="100" w:type="dxa"/>
+              <w:bottom w:w="100" w:type="dxa"/>
+              <w:right w:w="100" w:type="dxa"/>
+            </w:tcMar>
+            <w:vAlign w:val="top"/>
+          </w:tcPr>
+          <w:p>
+            <w:pPr>
+              <w:pStyle w:val="4"/>
+              <w:keepNext w:val="0"/>
+              <w:keepLines w:val="0"/>
+              <w:widowControl/>
+              <w:suppressLineNumbers w:val="0"/>
+              <w:bidi w:val="0"/>
+              <w:spacing w:before="0" w:beforeAutospacing="0" w:after="0" w:afterAutospacing="0" w:line="14" w:lineRule="atLeast"/>
+              <w:ind w:left="0" w:leftChars="0" w:right="0" w:rightChars="0"/>
+              <w:rPr>
+                <w:rFonts w:hint="default" w:ascii="Arial" w:hAnsi="Arial" w:cs="Arial"/>
+                <w:sz w:val="28"/>
+                <w:szCs w:val="28"/>
+                <w:lang w:val="en-US"/>
+              </w:rPr>
+            </w:pPr>
+            <w:r>
+              <w:rPr>
+                <w:rFonts w:hint="default" w:ascii="Arial" w:hAnsi="Arial" w:cs="Arial"/>
+                <w:sz w:val="28"/>
+                <w:szCs w:val="28"/>
+                <w:lang w:val="en-US"/>
+              </w:rPr>
+              <w:t>Xóa dòng ra khỏi bảng</w:t>
+            </w:r>
+          </w:p>
+        </w:tc>
+      </w:tr>
+      <w:tr>
+        <w:tblPrEx>
+          <w:tblBorders>
+            <w:top w:val="none" w:color="auto" w:sz="0" w:space="0"/>
+            <w:left w:val="none" w:color="auto" w:sz="0" w:space="0"/>
+            <w:bottom w:val="none" w:color="auto" w:sz="0" w:space="0"/>
+            <w:right w:val="none" w:color="auto" w:sz="0" w:space="0"/>
+            <w:insideH w:val="none" w:color="auto" w:sz="0" w:space="0"/>
+            <w:insideV w:val="none" w:color="auto" w:sz="0" w:space="0"/>
+          </w:tblBorders>
+          <w:shd w:val="clear" w:color="auto" w:fill="auto"/>
+          <w:tblCellMar>
+            <w:top w:w="15" w:type="dxa"/>
+            <w:left w:w="15" w:type="dxa"/>
+            <w:bottom w:w="15" w:type="dxa"/>
+            <w:right w:w="15" w:type="dxa"/>
+          </w:tblCellMar>
+        </w:tblPrEx>
+        <w:trPr>
+          <w:trHeight w:val="0" w:hRule="atLeast"/>
+        </w:trPr>
+        <w:tc>
+          <w:tcPr>
+            <w:tcW w:w="729" w:type="dxa"/>
+            <w:tcBorders>
+              <w:top w:val="single" w:color="000000" w:sz="8" w:space="0"/>
+              <w:left w:val="single" w:color="000000" w:sz="8" w:space="0"/>
+              <w:bottom w:val="single" w:color="000000" w:sz="8" w:space="0"/>
+              <w:right w:val="single" w:color="000000" w:sz="8" w:space="0"/>
+            </w:tcBorders>
+            <w:shd w:val="clear" w:color="auto" w:fill="auto"/>
+            <w:tcMar>
+              <w:top w:w="100" w:type="dxa"/>
+              <w:left w:w="100" w:type="dxa"/>
+              <w:bottom w:w="100" w:type="dxa"/>
+              <w:right w:w="100" w:type="dxa"/>
+            </w:tcMar>
+            <w:vAlign w:val="top"/>
+          </w:tcPr>
+          <w:p>
+            <w:pPr>
+              <w:pStyle w:val="4"/>
+              <w:keepNext w:val="0"/>
+              <w:keepLines w:val="0"/>
+              <w:widowControl/>
+              <w:suppressLineNumbers w:val="0"/>
+              <w:bidi w:val="0"/>
+              <w:spacing w:before="0" w:beforeAutospacing="0" w:after="0" w:afterAutospacing="0" w:line="14" w:lineRule="atLeast"/>
+              <w:rPr>
+                <w:rFonts w:hint="default" w:ascii="Arial" w:hAnsi="Arial" w:cs="Arial"/>
+                <w:i w:val="0"/>
+                <w:color w:val="000000"/>
+                <w:sz w:val="28"/>
+                <w:szCs w:val="28"/>
+                <w:u w:val="none"/>
+                <w:vertAlign w:val="baseline"/>
+                <w:lang w:val="en-US"/>
+              </w:rPr>
+            </w:pPr>
+            <w:r>
+              <w:rPr>
+                <w:rFonts w:hint="default" w:ascii="Arial" w:hAnsi="Arial" w:cs="Arial"/>
+                <w:i w:val="0"/>
+                <w:color w:val="000000"/>
+                <w:sz w:val="28"/>
+                <w:szCs w:val="28"/>
+                <w:u w:val="none"/>
+                <w:vertAlign w:val="baseline"/>
+                <w:lang w:val="en-US"/>
+              </w:rPr>
               <w:t>4</w:t>
             </w:r>
           </w:p>
@@ -9249,18 +9255,7 @@
                 <w:szCs w:val="28"/>
                 <w:lang w:val="en-US"/>
               </w:rPr>
-              <w:t xml:space="preserve">Cập nhật danh sách tài </w:t>
-            </w:r>
-            <w:bookmarkStart w:id="0" w:name="_GoBack"/>
-            <w:bookmarkEnd w:id="0"/>
-            <w:r>
-              <w:rPr>
-                <w:rFonts w:hint="default" w:ascii="Arial" w:hAnsi="Arial" w:cs="Arial"/>
-                <w:sz w:val="28"/>
-                <w:szCs w:val="28"/>
-                <w:lang w:val="en-US"/>
-              </w:rPr>
-              <w:t>khoản</w:t>
+              <w:t>Cập nhật danh sách tài khoản</w:t>
             </w:r>
           </w:p>
         </w:tc>
@@ -9436,7 +9431,7 @@
           <wp:inline distT="0" distB="0" distL="114300" distR="114300">
             <wp:extent cx="5048250" cy="4600575"/>
             <wp:effectExtent l="0" t="0" r="11430" b="1905"/>
-            <wp:docPr id="12" name="Picture 12" descr="POPUP quản lý tài khoản"/>
+            <wp:docPr id="1" name="Picture 1" descr="POPUP quản lý tài khoản"/>
             <wp:cNvGraphicFramePr>
               <a:graphicFrameLocks xmlns:a="http://schemas.openxmlformats.org/drawingml/2006/main" noChangeAspect="1"/>
             </wp:cNvGraphicFramePr>
@@ -9444,7 +9439,7 @@
               <a:graphicData uri="http://schemas.openxmlformats.org/drawingml/2006/picture">
                 <pic:pic xmlns:pic="http://schemas.openxmlformats.org/drawingml/2006/picture">
                   <pic:nvPicPr>
-                    <pic:cNvPr id="12" name="Picture 12" descr="POPUP quản lý tài khoản"/>
+                    <pic:cNvPr id="1" name="Picture 1" descr="POPUP quản lý tài khoản"/>
                     <pic:cNvPicPr>
                       <a:picLocks noChangeAspect="1"/>
                     </pic:cNvPicPr>
@@ -9489,6 +9484,8 @@
           <w:lang w:val="en-US"/>
         </w:rPr>
       </w:pPr>
+      <w:bookmarkStart w:id="0" w:name="_GoBack"/>
+      <w:bookmarkEnd w:id="0"/>
     </w:p>
     <w:p>
       <w:pPr>
@@ -9872,6 +9869,7 @@
             <w:insideH w:val="none" w:color="auto" w:sz="0" w:space="0"/>
             <w:insideV w:val="none" w:color="auto" w:sz="0" w:space="0"/>
           </w:tblBorders>
+          <w:shd w:val="clear" w:color="auto" w:fill="auto"/>
           <w:tblCellMar>
             <w:top w:w="15" w:type="dxa"/>
             <w:left w:w="15" w:type="dxa"/>
@@ -10011,6 +10009,366 @@
                 <w:lang w:val="en-US"/>
               </w:rPr>
               <w:t>Lấy thông tin từ các field, combobox tiến hành tạo tài khoản mới</w:t>
+            </w:r>
+          </w:p>
+        </w:tc>
+      </w:tr>
+      <w:tr>
+        <w:tblPrEx>
+          <w:tblBorders>
+            <w:top w:val="none" w:color="auto" w:sz="0" w:space="0"/>
+            <w:left w:val="none" w:color="auto" w:sz="0" w:space="0"/>
+            <w:bottom w:val="none" w:color="auto" w:sz="0" w:space="0"/>
+            <w:right w:val="none" w:color="auto" w:sz="0" w:space="0"/>
+            <w:insideH w:val="none" w:color="auto" w:sz="0" w:space="0"/>
+            <w:insideV w:val="none" w:color="auto" w:sz="0" w:space="0"/>
+          </w:tblBorders>
+          <w:tblCellMar>
+            <w:top w:w="15" w:type="dxa"/>
+            <w:left w:w="15" w:type="dxa"/>
+            <w:bottom w:w="15" w:type="dxa"/>
+            <w:right w:w="15" w:type="dxa"/>
+          </w:tblCellMar>
+        </w:tblPrEx>
+        <w:trPr>
+          <w:trHeight w:val="0" w:hRule="atLeast"/>
+        </w:trPr>
+        <w:tc>
+          <w:tcPr>
+            <w:tcW w:w="729" w:type="dxa"/>
+            <w:tcBorders>
+              <w:top w:val="single" w:color="000000" w:sz="8" w:space="0"/>
+              <w:left w:val="single" w:color="000000" w:sz="8" w:space="0"/>
+              <w:bottom w:val="single" w:color="000000" w:sz="8" w:space="0"/>
+              <w:right w:val="single" w:color="000000" w:sz="8" w:space="0"/>
+            </w:tcBorders>
+            <w:shd w:val="clear" w:color="auto" w:fill="auto"/>
+            <w:tcMar>
+              <w:top w:w="100" w:type="dxa"/>
+              <w:left w:w="100" w:type="dxa"/>
+              <w:bottom w:w="100" w:type="dxa"/>
+              <w:right w:w="100" w:type="dxa"/>
+            </w:tcMar>
+            <w:vAlign w:val="top"/>
+          </w:tcPr>
+          <w:p>
+            <w:pPr>
+              <w:pStyle w:val="4"/>
+              <w:keepNext w:val="0"/>
+              <w:keepLines w:val="0"/>
+              <w:widowControl/>
+              <w:suppressLineNumbers w:val="0"/>
+              <w:bidi w:val="0"/>
+              <w:spacing w:before="0" w:beforeAutospacing="0" w:after="0" w:afterAutospacing="0" w:line="14" w:lineRule="atLeast"/>
+              <w:rPr>
+                <w:rFonts w:hint="default" w:ascii="Arial" w:hAnsi="Arial" w:cs="Arial"/>
+                <w:i w:val="0"/>
+                <w:color w:val="000000"/>
+                <w:sz w:val="28"/>
+                <w:szCs w:val="28"/>
+                <w:u w:val="none"/>
+                <w:vertAlign w:val="baseline"/>
+                <w:lang w:val="en-US"/>
+              </w:rPr>
+            </w:pPr>
+            <w:r>
+              <w:rPr>
+                <w:rFonts w:hint="default" w:ascii="Arial" w:hAnsi="Arial" w:cs="Arial"/>
+                <w:i w:val="0"/>
+                <w:color w:val="000000"/>
+                <w:sz w:val="28"/>
+                <w:szCs w:val="28"/>
+                <w:u w:val="none"/>
+                <w:vertAlign w:val="baseline"/>
+                <w:lang w:val="en-US"/>
+              </w:rPr>
+              <w:t>2</w:t>
+            </w:r>
+          </w:p>
+        </w:tc>
+        <w:tc>
+          <w:tcPr>
+            <w:tcW w:w="2735" w:type="dxa"/>
+            <w:tcBorders>
+              <w:top w:val="single" w:color="000000" w:sz="8" w:space="0"/>
+              <w:left w:val="single" w:color="000000" w:sz="8" w:space="0"/>
+              <w:bottom w:val="single" w:color="000000" w:sz="8" w:space="0"/>
+              <w:right w:val="single" w:color="000000" w:sz="8" w:space="0"/>
+            </w:tcBorders>
+            <w:shd w:val="clear" w:color="auto" w:fill="auto"/>
+            <w:tcMar>
+              <w:top w:w="100" w:type="dxa"/>
+              <w:left w:w="100" w:type="dxa"/>
+              <w:bottom w:w="100" w:type="dxa"/>
+              <w:right w:w="100" w:type="dxa"/>
+            </w:tcMar>
+            <w:vAlign w:val="top"/>
+          </w:tcPr>
+          <w:p>
+            <w:pPr>
+              <w:pStyle w:val="4"/>
+              <w:keepNext w:val="0"/>
+              <w:keepLines w:val="0"/>
+              <w:widowControl/>
+              <w:suppressLineNumbers w:val="0"/>
+              <w:bidi w:val="0"/>
+              <w:spacing w:before="0" w:beforeAutospacing="0" w:after="0" w:afterAutospacing="0" w:line="14" w:lineRule="atLeast"/>
+              <w:ind w:left="0" w:leftChars="0" w:right="0" w:rightChars="0"/>
+              <w:rPr>
+                <w:rFonts w:hint="default" w:ascii="Arial" w:hAnsi="Arial" w:cs="Arial"/>
+                <w:i w:val="0"/>
+                <w:color w:val="000000"/>
+                <w:sz w:val="28"/>
+                <w:szCs w:val="28"/>
+                <w:u w:val="none"/>
+                <w:vertAlign w:val="baseline"/>
+                <w:lang w:val="en-US"/>
+              </w:rPr>
+            </w:pPr>
+            <w:r>
+              <w:rPr>
+                <w:rFonts w:hint="default" w:ascii="Arial" w:hAnsi="Arial" w:cs="Arial"/>
+                <w:i w:val="0"/>
+                <w:color w:val="000000"/>
+                <w:sz w:val="28"/>
+                <w:szCs w:val="28"/>
+                <w:u w:val="none"/>
+                <w:vertAlign w:val="baseline"/>
+              </w:rPr>
+              <w:t xml:space="preserve">Click vào nút </w:t>
+            </w:r>
+            <w:r>
+              <w:rPr>
+                <w:rFonts w:hint="default" w:ascii="Arial" w:hAnsi="Arial" w:cs="Arial"/>
+                <w:i w:val="0"/>
+                <w:color w:val="000000"/>
+                <w:sz w:val="28"/>
+                <w:szCs w:val="28"/>
+                <w:u w:val="none"/>
+                <w:vertAlign w:val="baseline"/>
+                <w:lang w:val="en-US"/>
+              </w:rPr>
+              <w:t>thêm</w:t>
+            </w:r>
+          </w:p>
+        </w:tc>
+        <w:tc>
+          <w:tcPr>
+            <w:tcW w:w="4948" w:type="dxa"/>
+            <w:tcBorders>
+              <w:top w:val="single" w:color="000000" w:sz="8" w:space="0"/>
+              <w:left w:val="single" w:color="000000" w:sz="8" w:space="0"/>
+              <w:bottom w:val="single" w:color="000000" w:sz="8" w:space="0"/>
+              <w:right w:val="single" w:color="000000" w:sz="8" w:space="0"/>
+            </w:tcBorders>
+            <w:shd w:val="clear" w:color="auto" w:fill="auto"/>
+            <w:tcMar>
+              <w:top w:w="100" w:type="dxa"/>
+              <w:left w:w="100" w:type="dxa"/>
+              <w:bottom w:w="100" w:type="dxa"/>
+              <w:right w:w="100" w:type="dxa"/>
+            </w:tcMar>
+            <w:vAlign w:val="top"/>
+          </w:tcPr>
+          <w:p>
+            <w:pPr>
+              <w:pStyle w:val="4"/>
+              <w:keepNext w:val="0"/>
+              <w:keepLines w:val="0"/>
+              <w:widowControl/>
+              <w:suppressLineNumbers w:val="0"/>
+              <w:bidi w:val="0"/>
+              <w:spacing w:before="0" w:beforeAutospacing="0" w:after="0" w:afterAutospacing="0" w:line="14" w:lineRule="atLeast"/>
+              <w:ind w:left="0" w:leftChars="0" w:right="0" w:rightChars="0"/>
+              <w:rPr>
+                <w:rFonts w:hint="default" w:ascii="Arial" w:hAnsi="Arial" w:cs="Arial"/>
+                <w:sz w:val="28"/>
+                <w:szCs w:val="28"/>
+                <w:lang w:val="en-US"/>
+              </w:rPr>
+            </w:pPr>
+            <w:r>
+              <w:rPr>
+                <w:rFonts w:hint="default" w:ascii="Arial" w:hAnsi="Arial" w:cs="Arial"/>
+                <w:sz w:val="28"/>
+                <w:szCs w:val="28"/>
+                <w:lang w:val="en-US"/>
+              </w:rPr>
+              <w:t>Xuất hiện popup thêm</w:t>
+            </w:r>
+          </w:p>
+        </w:tc>
+      </w:tr>
+      <w:tr>
+        <w:tblPrEx>
+          <w:tblBorders>
+            <w:top w:val="none" w:color="auto" w:sz="0" w:space="0"/>
+            <w:left w:val="none" w:color="auto" w:sz="0" w:space="0"/>
+            <w:bottom w:val="none" w:color="auto" w:sz="0" w:space="0"/>
+            <w:right w:val="none" w:color="auto" w:sz="0" w:space="0"/>
+            <w:insideH w:val="none" w:color="auto" w:sz="0" w:space="0"/>
+            <w:insideV w:val="none" w:color="auto" w:sz="0" w:space="0"/>
+          </w:tblBorders>
+          <w:tblCellMar>
+            <w:top w:w="15" w:type="dxa"/>
+            <w:left w:w="15" w:type="dxa"/>
+            <w:bottom w:w="15" w:type="dxa"/>
+            <w:right w:w="15" w:type="dxa"/>
+          </w:tblCellMar>
+        </w:tblPrEx>
+        <w:trPr>
+          <w:trHeight w:val="0" w:hRule="atLeast"/>
+        </w:trPr>
+        <w:tc>
+          <w:tcPr>
+            <w:tcW w:w="729" w:type="dxa"/>
+            <w:tcBorders>
+              <w:top w:val="single" w:color="000000" w:sz="8" w:space="0"/>
+              <w:left w:val="single" w:color="000000" w:sz="8" w:space="0"/>
+              <w:bottom w:val="single" w:color="000000" w:sz="8" w:space="0"/>
+              <w:right w:val="single" w:color="000000" w:sz="8" w:space="0"/>
+            </w:tcBorders>
+            <w:shd w:val="clear" w:color="auto" w:fill="auto"/>
+            <w:tcMar>
+              <w:top w:w="100" w:type="dxa"/>
+              <w:left w:w="100" w:type="dxa"/>
+              <w:bottom w:w="100" w:type="dxa"/>
+              <w:right w:w="100" w:type="dxa"/>
+            </w:tcMar>
+            <w:vAlign w:val="top"/>
+          </w:tcPr>
+          <w:p>
+            <w:pPr>
+              <w:pStyle w:val="4"/>
+              <w:keepNext w:val="0"/>
+              <w:keepLines w:val="0"/>
+              <w:widowControl/>
+              <w:suppressLineNumbers w:val="0"/>
+              <w:bidi w:val="0"/>
+              <w:spacing w:before="0" w:beforeAutospacing="0" w:after="0" w:afterAutospacing="0" w:line="14" w:lineRule="atLeast"/>
+              <w:rPr>
+                <w:rFonts w:hint="default" w:ascii="Arial" w:hAnsi="Arial" w:cs="Arial"/>
+                <w:i w:val="0"/>
+                <w:color w:val="000000"/>
+                <w:sz w:val="28"/>
+                <w:szCs w:val="28"/>
+                <w:u w:val="none"/>
+                <w:vertAlign w:val="baseline"/>
+                <w:lang w:val="en-US"/>
+              </w:rPr>
+            </w:pPr>
+            <w:r>
+              <w:rPr>
+                <w:rFonts w:hint="default" w:ascii="Arial" w:hAnsi="Arial" w:cs="Arial"/>
+                <w:i w:val="0"/>
+                <w:color w:val="000000"/>
+                <w:sz w:val="28"/>
+                <w:szCs w:val="28"/>
+                <w:u w:val="none"/>
+                <w:vertAlign w:val="baseline"/>
+                <w:lang w:val="en-US"/>
+              </w:rPr>
+              <w:t>3</w:t>
+            </w:r>
+          </w:p>
+        </w:tc>
+        <w:tc>
+          <w:tcPr>
+            <w:tcW w:w="2735" w:type="dxa"/>
+            <w:tcBorders>
+              <w:top w:val="single" w:color="000000" w:sz="8" w:space="0"/>
+              <w:left w:val="single" w:color="000000" w:sz="8" w:space="0"/>
+              <w:bottom w:val="single" w:color="000000" w:sz="8" w:space="0"/>
+              <w:right w:val="single" w:color="000000" w:sz="8" w:space="0"/>
+            </w:tcBorders>
+            <w:shd w:val="clear" w:color="auto" w:fill="auto"/>
+            <w:tcMar>
+              <w:top w:w="100" w:type="dxa"/>
+              <w:left w:w="100" w:type="dxa"/>
+              <w:bottom w:w="100" w:type="dxa"/>
+              <w:right w:w="100" w:type="dxa"/>
+            </w:tcMar>
+            <w:vAlign w:val="top"/>
+          </w:tcPr>
+          <w:p>
+            <w:pPr>
+              <w:pStyle w:val="4"/>
+              <w:keepNext w:val="0"/>
+              <w:keepLines w:val="0"/>
+              <w:widowControl/>
+              <w:suppressLineNumbers w:val="0"/>
+              <w:bidi w:val="0"/>
+              <w:spacing w:before="0" w:beforeAutospacing="0" w:after="0" w:afterAutospacing="0" w:line="14" w:lineRule="atLeast"/>
+              <w:ind w:left="0" w:leftChars="0" w:right="0" w:rightChars="0"/>
+              <w:rPr>
+                <w:rFonts w:hint="default" w:ascii="Arial" w:hAnsi="Arial" w:cs="Arial"/>
+                <w:i w:val="0"/>
+                <w:color w:val="000000"/>
+                <w:sz w:val="28"/>
+                <w:szCs w:val="28"/>
+                <w:u w:val="none"/>
+                <w:vertAlign w:val="baseline"/>
+                <w:lang w:val="en-US"/>
+              </w:rPr>
+            </w:pPr>
+            <w:r>
+              <w:rPr>
+                <w:rFonts w:hint="default" w:ascii="Arial" w:hAnsi="Arial" w:cs="Arial"/>
+                <w:i w:val="0"/>
+                <w:color w:val="000000"/>
+                <w:sz w:val="28"/>
+                <w:szCs w:val="28"/>
+                <w:u w:val="none"/>
+                <w:vertAlign w:val="baseline"/>
+                <w:lang w:val="en-US"/>
+              </w:rPr>
+              <w:t>Click vào nút hủy</w:t>
+            </w:r>
+          </w:p>
+        </w:tc>
+        <w:tc>
+          <w:tcPr>
+            <w:tcW w:w="4948" w:type="dxa"/>
+            <w:tcBorders>
+              <w:top w:val="single" w:color="000000" w:sz="8" w:space="0"/>
+              <w:left w:val="single" w:color="000000" w:sz="8" w:space="0"/>
+              <w:bottom w:val="single" w:color="000000" w:sz="8" w:space="0"/>
+              <w:right w:val="single" w:color="000000" w:sz="8" w:space="0"/>
+            </w:tcBorders>
+            <w:shd w:val="clear" w:color="auto" w:fill="auto"/>
+            <w:tcMar>
+              <w:top w:w="100" w:type="dxa"/>
+              <w:left w:w="100" w:type="dxa"/>
+              <w:bottom w:w="100" w:type="dxa"/>
+              <w:right w:w="100" w:type="dxa"/>
+            </w:tcMar>
+            <w:vAlign w:val="top"/>
+          </w:tcPr>
+          <w:p>
+            <w:pPr>
+              <w:pStyle w:val="4"/>
+              <w:keepNext w:val="0"/>
+              <w:keepLines w:val="0"/>
+              <w:widowControl/>
+              <w:suppressLineNumbers w:val="0"/>
+              <w:bidi w:val="0"/>
+              <w:spacing w:before="0" w:beforeAutospacing="0" w:after="0" w:afterAutospacing="0" w:line="14" w:lineRule="atLeast"/>
+              <w:ind w:left="0" w:leftChars="0" w:right="0" w:rightChars="0"/>
+              <w:rPr>
+                <w:rFonts w:hint="default" w:ascii="Arial" w:hAnsi="Arial" w:cs="Arial"/>
+                <w:sz w:val="28"/>
+                <w:szCs w:val="28"/>
+                <w:lang w:val="en-US"/>
+              </w:rPr>
+            </w:pPr>
+            <w:r>
+              <w:rPr>
+                <w:rFonts w:hint="default" w:ascii="Arial" w:hAnsi="Arial" w:cs="Arial"/>
+                <w:sz w:val="28"/>
+                <w:szCs w:val="28"/>
+                <w:lang w:val="en-US"/>
+              </w:rPr>
+              <w:t>Hủy thông tin đã điền và đóng popup</w:t>
             </w:r>
           </w:p>
         </w:tc>
@@ -10085,7 +10443,7 @@
                 <w:vertAlign w:val="baseline"/>
                 <w:lang w:val="en-US"/>
               </w:rPr>
-              <w:t>2</w:t>
+              <w:t>4</w:t>
             </w:r>
           </w:p>
         </w:tc>
@@ -10137,21 +10495,9 @@
                 <w:szCs w:val="28"/>
                 <w:u w:val="none"/>
                 <w:vertAlign w:val="baseline"/>
-              </w:rPr>
-              <w:t xml:space="preserve">Click vào nút </w:t>
-            </w:r>
-            <w:r>
-              <w:rPr>
-                <w:rFonts w:hint="default" w:ascii="Arial" w:hAnsi="Arial" w:cs="Arial"/>
-                <w:i w:val="0"/>
-                <w:color w:val="000000"/>
-                <w:sz w:val="28"/>
-                <w:szCs w:val="28"/>
-                <w:u w:val="none"/>
-                <w:vertAlign w:val="baseline"/>
                 <w:lang w:val="en-US"/>
               </w:rPr>
-              <w:t>thêm</w:t>
+              <w:t>Click vào combobox trạng thái</w:t>
             </w:r>
           </w:p>
         </w:tc>
@@ -10197,181 +10543,7 @@
                 <w:szCs w:val="28"/>
                 <w:lang w:val="en-US"/>
               </w:rPr>
-              <w:t>Xuất hiện popup thêm</w:t>
-            </w:r>
-          </w:p>
-        </w:tc>
-      </w:tr>
-      <w:tr>
-        <w:tblPrEx>
-          <w:tblBorders>
-            <w:top w:val="none" w:color="auto" w:sz="0" w:space="0"/>
-            <w:left w:val="none" w:color="auto" w:sz="0" w:space="0"/>
-            <w:bottom w:val="none" w:color="auto" w:sz="0" w:space="0"/>
-            <w:right w:val="none" w:color="auto" w:sz="0" w:space="0"/>
-            <w:insideH w:val="none" w:color="auto" w:sz="0" w:space="0"/>
-            <w:insideV w:val="none" w:color="auto" w:sz="0" w:space="0"/>
-          </w:tblBorders>
-          <w:tblCellMar>
-            <w:top w:w="15" w:type="dxa"/>
-            <w:left w:w="15" w:type="dxa"/>
-            <w:bottom w:w="15" w:type="dxa"/>
-            <w:right w:w="15" w:type="dxa"/>
-          </w:tblCellMar>
-        </w:tblPrEx>
-        <w:trPr>
-          <w:trHeight w:val="0" w:hRule="atLeast"/>
-        </w:trPr>
-        <w:tc>
-          <w:tcPr>
-            <w:tcW w:w="729" w:type="dxa"/>
-            <w:tcBorders>
-              <w:top w:val="single" w:color="000000" w:sz="8" w:space="0"/>
-              <w:left w:val="single" w:color="000000" w:sz="8" w:space="0"/>
-              <w:bottom w:val="single" w:color="000000" w:sz="8" w:space="0"/>
-              <w:right w:val="single" w:color="000000" w:sz="8" w:space="0"/>
-            </w:tcBorders>
-            <w:shd w:val="clear" w:color="auto" w:fill="auto"/>
-            <w:tcMar>
-              <w:top w:w="100" w:type="dxa"/>
-              <w:left w:w="100" w:type="dxa"/>
-              <w:bottom w:w="100" w:type="dxa"/>
-              <w:right w:w="100" w:type="dxa"/>
-            </w:tcMar>
-            <w:vAlign w:val="top"/>
-          </w:tcPr>
-          <w:p>
-            <w:pPr>
-              <w:pStyle w:val="4"/>
-              <w:keepNext w:val="0"/>
-              <w:keepLines w:val="0"/>
-              <w:widowControl/>
-              <w:suppressLineNumbers w:val="0"/>
-              <w:bidi w:val="0"/>
-              <w:spacing w:before="0" w:beforeAutospacing="0" w:after="0" w:afterAutospacing="0" w:line="14" w:lineRule="atLeast"/>
-              <w:rPr>
-                <w:rFonts w:hint="default" w:ascii="Arial" w:hAnsi="Arial" w:cs="Arial"/>
-                <w:i w:val="0"/>
-                <w:color w:val="000000"/>
-                <w:sz w:val="28"/>
-                <w:szCs w:val="28"/>
-                <w:u w:val="none"/>
-                <w:vertAlign w:val="baseline"/>
-                <w:lang w:val="en-US"/>
-              </w:rPr>
-            </w:pPr>
-            <w:r>
-              <w:rPr>
-                <w:rFonts w:hint="default" w:ascii="Arial" w:hAnsi="Arial" w:cs="Arial"/>
-                <w:i w:val="0"/>
-                <w:color w:val="000000"/>
-                <w:sz w:val="28"/>
-                <w:szCs w:val="28"/>
-                <w:u w:val="none"/>
-                <w:vertAlign w:val="baseline"/>
-                <w:lang w:val="en-US"/>
-              </w:rPr>
-              <w:t>3</w:t>
-            </w:r>
-          </w:p>
-        </w:tc>
-        <w:tc>
-          <w:tcPr>
-            <w:tcW w:w="2735" w:type="dxa"/>
-            <w:tcBorders>
-              <w:top w:val="single" w:color="000000" w:sz="8" w:space="0"/>
-              <w:left w:val="single" w:color="000000" w:sz="8" w:space="0"/>
-              <w:bottom w:val="single" w:color="000000" w:sz="8" w:space="0"/>
-              <w:right w:val="single" w:color="000000" w:sz="8" w:space="0"/>
-            </w:tcBorders>
-            <w:shd w:val="clear" w:color="auto" w:fill="auto"/>
-            <w:tcMar>
-              <w:top w:w="100" w:type="dxa"/>
-              <w:left w:w="100" w:type="dxa"/>
-              <w:bottom w:w="100" w:type="dxa"/>
-              <w:right w:w="100" w:type="dxa"/>
-            </w:tcMar>
-            <w:vAlign w:val="top"/>
-          </w:tcPr>
-          <w:p>
-            <w:pPr>
-              <w:pStyle w:val="4"/>
-              <w:keepNext w:val="0"/>
-              <w:keepLines w:val="0"/>
-              <w:widowControl/>
-              <w:suppressLineNumbers w:val="0"/>
-              <w:bidi w:val="0"/>
-              <w:spacing w:before="0" w:beforeAutospacing="0" w:after="0" w:afterAutospacing="0" w:line="14" w:lineRule="atLeast"/>
-              <w:ind w:left="0" w:leftChars="0" w:right="0" w:rightChars="0"/>
-              <w:rPr>
-                <w:rFonts w:hint="default" w:ascii="Arial" w:hAnsi="Arial" w:cs="Arial"/>
-                <w:i w:val="0"/>
-                <w:color w:val="000000"/>
-                <w:sz w:val="28"/>
-                <w:szCs w:val="28"/>
-                <w:u w:val="none"/>
-                <w:vertAlign w:val="baseline"/>
-                <w:lang w:val="en-US"/>
-              </w:rPr>
-            </w:pPr>
-            <w:r>
-              <w:rPr>
-                <w:rFonts w:hint="default" w:ascii="Arial" w:hAnsi="Arial" w:cs="Arial"/>
-                <w:i w:val="0"/>
-                <w:color w:val="000000"/>
-                <w:sz w:val="28"/>
-                <w:szCs w:val="28"/>
-                <w:u w:val="none"/>
-                <w:vertAlign w:val="baseline"/>
-                <w:lang w:val="en-US"/>
-              </w:rPr>
-              <w:t>Click vào nút hủy</w:t>
-            </w:r>
-          </w:p>
-        </w:tc>
-        <w:tc>
-          <w:tcPr>
-            <w:tcW w:w="4948" w:type="dxa"/>
-            <w:tcBorders>
-              <w:top w:val="single" w:color="000000" w:sz="8" w:space="0"/>
-              <w:left w:val="single" w:color="000000" w:sz="8" w:space="0"/>
-              <w:bottom w:val="single" w:color="000000" w:sz="8" w:space="0"/>
-              <w:right w:val="single" w:color="000000" w:sz="8" w:space="0"/>
-            </w:tcBorders>
-            <w:shd w:val="clear" w:color="auto" w:fill="auto"/>
-            <w:tcMar>
-              <w:top w:w="100" w:type="dxa"/>
-              <w:left w:w="100" w:type="dxa"/>
-              <w:bottom w:w="100" w:type="dxa"/>
-              <w:right w:w="100" w:type="dxa"/>
-            </w:tcMar>
-            <w:vAlign w:val="top"/>
-          </w:tcPr>
-          <w:p>
-            <w:pPr>
-              <w:pStyle w:val="4"/>
-              <w:keepNext w:val="0"/>
-              <w:keepLines w:val="0"/>
-              <w:widowControl/>
-              <w:suppressLineNumbers w:val="0"/>
-              <w:bidi w:val="0"/>
-              <w:spacing w:before="0" w:beforeAutospacing="0" w:after="0" w:afterAutospacing="0" w:line="14" w:lineRule="atLeast"/>
-              <w:ind w:left="0" w:leftChars="0" w:right="0" w:rightChars="0"/>
-              <w:rPr>
-                <w:rFonts w:hint="default" w:ascii="Arial" w:hAnsi="Arial" w:cs="Arial"/>
-                <w:sz w:val="28"/>
-                <w:szCs w:val="28"/>
-                <w:lang w:val="en-US"/>
-              </w:rPr>
-            </w:pPr>
-            <w:r>
-              <w:rPr>
-                <w:rFonts w:hint="default" w:ascii="Arial" w:hAnsi="Arial" w:cs="Arial"/>
-                <w:sz w:val="28"/>
-                <w:szCs w:val="28"/>
-                <w:lang w:val="en-US"/>
-              </w:rPr>
-              <w:t>Hủy thông tin đã điền và đóng popup</w:t>
+              <w:t>Sổ ra danh sách trạng thái để người dùng chọn</w:t>
             </w:r>
           </w:p>
         </w:tc>
@@ -11136,6 +11308,7 @@
             <w:insideH w:val="none" w:color="auto" w:sz="0" w:space="0"/>
             <w:insideV w:val="none" w:color="auto" w:sz="0" w:space="0"/>
           </w:tblBorders>
+          <w:shd w:val="clear" w:color="auto" w:fill="auto"/>
           <w:tblCellMar>
             <w:top w:w="15" w:type="dxa"/>
             <w:left w:w="15" w:type="dxa"/>
@@ -11311,6 +11484,154 @@
                 <w:vertAlign w:val="baseline"/>
               </w:rPr>
               <w:t xml:space="preserve"> đang được chọn và hiển thị thông tin chi tiết phiếu nhập lên bảng chi tiết phiếu nhập (1)</w:t>
+            </w:r>
+          </w:p>
+        </w:tc>
+      </w:tr>
+      <w:tr>
+        <w:tblPrEx>
+          <w:tblBorders>
+            <w:top w:val="none" w:color="auto" w:sz="0" w:space="0"/>
+            <w:left w:val="none" w:color="auto" w:sz="0" w:space="0"/>
+            <w:bottom w:val="none" w:color="auto" w:sz="0" w:space="0"/>
+            <w:right w:val="none" w:color="auto" w:sz="0" w:space="0"/>
+            <w:insideH w:val="none" w:color="auto" w:sz="0" w:space="0"/>
+            <w:insideV w:val="none" w:color="auto" w:sz="0" w:space="0"/>
+          </w:tblBorders>
+          <w:shd w:val="clear" w:color="auto" w:fill="auto"/>
+          <w:tblCellMar>
+            <w:top w:w="15" w:type="dxa"/>
+            <w:left w:w="15" w:type="dxa"/>
+            <w:bottom w:w="15" w:type="dxa"/>
+            <w:right w:w="15" w:type="dxa"/>
+          </w:tblCellMar>
+        </w:tblPrEx>
+        <w:trPr>
+          <w:trHeight w:val="0" w:hRule="atLeast"/>
+        </w:trPr>
+        <w:tc>
+          <w:tcPr>
+            <w:tcW w:w="0" w:type="auto"/>
+            <w:tcBorders>
+              <w:top w:val="single" w:color="000000" w:sz="8" w:space="0"/>
+              <w:left w:val="single" w:color="000000" w:sz="8" w:space="0"/>
+              <w:bottom w:val="single" w:color="000000" w:sz="8" w:space="0"/>
+              <w:right w:val="single" w:color="000000" w:sz="8" w:space="0"/>
+            </w:tcBorders>
+            <w:shd w:val="clear" w:color="auto" w:fill="auto"/>
+            <w:tcMar>
+              <w:top w:w="100" w:type="dxa"/>
+              <w:left w:w="100" w:type="dxa"/>
+              <w:bottom w:w="100" w:type="dxa"/>
+              <w:right w:w="100" w:type="dxa"/>
+            </w:tcMar>
+            <w:vAlign w:val="top"/>
+          </w:tcPr>
+          <w:p>
+            <w:pPr>
+              <w:pStyle w:val="4"/>
+              <w:keepNext w:val="0"/>
+              <w:keepLines w:val="0"/>
+              <w:widowControl/>
+              <w:suppressLineNumbers w:val="0"/>
+              <w:bidi w:val="0"/>
+              <w:spacing w:before="0" w:beforeAutospacing="0" w:after="0" w:afterAutospacing="0" w:line="14" w:lineRule="atLeast"/>
+            </w:pPr>
+            <w:r>
+              <w:rPr>
+                <w:rFonts w:hint="default" w:ascii="Arial" w:hAnsi="Arial" w:cs="Arial"/>
+                <w:i w:val="0"/>
+                <w:color w:val="000000"/>
+                <w:sz w:val="28"/>
+                <w:szCs w:val="28"/>
+                <w:u w:val="none"/>
+                <w:vertAlign w:val="baseline"/>
+              </w:rPr>
+              <w:t>3</w:t>
+            </w:r>
+          </w:p>
+        </w:tc>
+        <w:tc>
+          <w:tcPr>
+            <w:tcW w:w="0" w:type="auto"/>
+            <w:tcBorders>
+              <w:top w:val="single" w:color="000000" w:sz="8" w:space="0"/>
+              <w:left w:val="single" w:color="000000" w:sz="8" w:space="0"/>
+              <w:bottom w:val="single" w:color="000000" w:sz="8" w:space="0"/>
+              <w:right w:val="single" w:color="000000" w:sz="8" w:space="0"/>
+            </w:tcBorders>
+            <w:shd w:val="clear" w:color="auto" w:fill="auto"/>
+            <w:tcMar>
+              <w:top w:w="100" w:type="dxa"/>
+              <w:left w:w="100" w:type="dxa"/>
+              <w:bottom w:w="100" w:type="dxa"/>
+              <w:right w:w="100" w:type="dxa"/>
+            </w:tcMar>
+            <w:vAlign w:val="top"/>
+          </w:tcPr>
+          <w:p>
+            <w:pPr>
+              <w:pStyle w:val="4"/>
+              <w:keepNext w:val="0"/>
+              <w:keepLines w:val="0"/>
+              <w:widowControl/>
+              <w:suppressLineNumbers w:val="0"/>
+              <w:bidi w:val="0"/>
+              <w:spacing w:before="0" w:beforeAutospacing="0" w:after="0" w:afterAutospacing="0" w:line="14" w:lineRule="atLeast"/>
+            </w:pPr>
+            <w:r>
+              <w:rPr>
+                <w:rFonts w:hint="default" w:ascii="Arial" w:hAnsi="Arial" w:cs="Arial"/>
+                <w:i w:val="0"/>
+                <w:color w:val="000000"/>
+                <w:sz w:val="28"/>
+                <w:szCs w:val="28"/>
+                <w:u w:val="none"/>
+                <w:vertAlign w:val="baseline"/>
+              </w:rPr>
+              <w:t>Click vào combobox chọn sản phẩm</w:t>
+            </w:r>
+          </w:p>
+        </w:tc>
+        <w:tc>
+          <w:tcPr>
+            <w:tcW w:w="0" w:type="auto"/>
+            <w:tcBorders>
+              <w:top w:val="single" w:color="000000" w:sz="8" w:space="0"/>
+              <w:left w:val="single" w:color="000000" w:sz="8" w:space="0"/>
+              <w:bottom w:val="single" w:color="000000" w:sz="8" w:space="0"/>
+              <w:right w:val="single" w:color="000000" w:sz="8" w:space="0"/>
+            </w:tcBorders>
+            <w:shd w:val="clear" w:color="auto" w:fill="auto"/>
+            <w:tcMar>
+              <w:top w:w="100" w:type="dxa"/>
+              <w:left w:w="100" w:type="dxa"/>
+              <w:bottom w:w="100" w:type="dxa"/>
+              <w:right w:w="100" w:type="dxa"/>
+            </w:tcMar>
+            <w:vAlign w:val="top"/>
+          </w:tcPr>
+          <w:p>
+            <w:pPr>
+              <w:pStyle w:val="4"/>
+              <w:keepNext w:val="0"/>
+              <w:keepLines w:val="0"/>
+              <w:widowControl/>
+              <w:suppressLineNumbers w:val="0"/>
+              <w:bidi w:val="0"/>
+              <w:spacing w:before="0" w:beforeAutospacing="0" w:after="0" w:afterAutospacing="0" w:line="14" w:lineRule="atLeast"/>
+            </w:pPr>
+            <w:r>
+              <w:rPr>
+                <w:rFonts w:hint="default" w:ascii="Arial" w:hAnsi="Arial" w:cs="Arial"/>
+                <w:i w:val="0"/>
+                <w:color w:val="000000"/>
+                <w:sz w:val="28"/>
+                <w:szCs w:val="28"/>
+                <w:u w:val="none"/>
+                <w:vertAlign w:val="baseline"/>
+              </w:rPr>
+              <w:t>Xuất hiện danh sách các sản phẩm có thể nhập</w:t>
             </w:r>
           </w:p>
         </w:tc>
@@ -11373,91 +11694,116 @@
                 <w:u w:val="none"/>
                 <w:vertAlign w:val="baseline"/>
               </w:rPr>
-              <w:t>3</w:t>
-            </w:r>
-          </w:p>
-        </w:tc>
-        <w:tc>
-          <w:tcPr>
-            <w:tcW w:w="0" w:type="auto"/>
-            <w:tcBorders>
-              <w:top w:val="single" w:color="000000" w:sz="8" w:space="0"/>
-              <w:left w:val="single" w:color="000000" w:sz="8" w:space="0"/>
-              <w:bottom w:val="single" w:color="000000" w:sz="8" w:space="0"/>
-              <w:right w:val="single" w:color="000000" w:sz="8" w:space="0"/>
-            </w:tcBorders>
-            <w:shd w:val="clear" w:color="auto" w:fill="auto"/>
-            <w:tcMar>
-              <w:top w:w="100" w:type="dxa"/>
-              <w:left w:w="100" w:type="dxa"/>
-              <w:bottom w:w="100" w:type="dxa"/>
-              <w:right w:w="100" w:type="dxa"/>
-            </w:tcMar>
-            <w:vAlign w:val="top"/>
-          </w:tcPr>
-          <w:p>
-            <w:pPr>
-              <w:pStyle w:val="4"/>
-              <w:keepNext w:val="0"/>
-              <w:keepLines w:val="0"/>
-              <w:widowControl/>
-              <w:suppressLineNumbers w:val="0"/>
-              <w:bidi w:val="0"/>
-              <w:spacing w:before="0" w:beforeAutospacing="0" w:after="0" w:afterAutospacing="0" w:line="14" w:lineRule="atLeast"/>
-            </w:pPr>
-            <w:r>
-              <w:rPr>
-                <w:rFonts w:hint="default" w:ascii="Arial" w:hAnsi="Arial" w:cs="Arial"/>
-                <w:i w:val="0"/>
-                <w:color w:val="000000"/>
-                <w:sz w:val="28"/>
-                <w:szCs w:val="28"/>
-                <w:u w:val="none"/>
-                <w:vertAlign w:val="baseline"/>
-              </w:rPr>
-              <w:t>Click vào combobox chọn sản phẩm</w:t>
-            </w:r>
-          </w:p>
-        </w:tc>
-        <w:tc>
-          <w:tcPr>
-            <w:tcW w:w="0" w:type="auto"/>
-            <w:tcBorders>
-              <w:top w:val="single" w:color="000000" w:sz="8" w:space="0"/>
-              <w:left w:val="single" w:color="000000" w:sz="8" w:space="0"/>
-              <w:bottom w:val="single" w:color="000000" w:sz="8" w:space="0"/>
-              <w:right w:val="single" w:color="000000" w:sz="8" w:space="0"/>
-            </w:tcBorders>
-            <w:shd w:val="clear" w:color="auto" w:fill="auto"/>
-            <w:tcMar>
-              <w:top w:w="100" w:type="dxa"/>
-              <w:left w:w="100" w:type="dxa"/>
-              <w:bottom w:w="100" w:type="dxa"/>
-              <w:right w:w="100" w:type="dxa"/>
-            </w:tcMar>
-            <w:vAlign w:val="top"/>
-          </w:tcPr>
-          <w:p>
-            <w:pPr>
-              <w:pStyle w:val="4"/>
-              <w:keepNext w:val="0"/>
-              <w:keepLines w:val="0"/>
-              <w:widowControl/>
-              <w:suppressLineNumbers w:val="0"/>
-              <w:bidi w:val="0"/>
-              <w:spacing w:before="0" w:beforeAutospacing="0" w:after="0" w:afterAutospacing="0" w:line="14" w:lineRule="atLeast"/>
-            </w:pPr>
-            <w:r>
-              <w:rPr>
-                <w:rFonts w:hint="default" w:ascii="Arial" w:hAnsi="Arial" w:cs="Arial"/>
-                <w:i w:val="0"/>
-                <w:color w:val="000000"/>
-                <w:sz w:val="28"/>
-                <w:szCs w:val="28"/>
-                <w:u w:val="none"/>
-                <w:vertAlign w:val="baseline"/>
-              </w:rPr>
-              <w:t>Xuất hiện danh sách các sản phẩm có thể nhập</w:t>
+              <w:t>4</w:t>
+            </w:r>
+          </w:p>
+        </w:tc>
+        <w:tc>
+          <w:tcPr>
+            <w:tcW w:w="0" w:type="auto"/>
+            <w:tcBorders>
+              <w:top w:val="single" w:color="000000" w:sz="8" w:space="0"/>
+              <w:left w:val="single" w:color="000000" w:sz="8" w:space="0"/>
+              <w:bottom w:val="single" w:color="000000" w:sz="8" w:space="0"/>
+              <w:right w:val="single" w:color="000000" w:sz="8" w:space="0"/>
+            </w:tcBorders>
+            <w:shd w:val="clear" w:color="auto" w:fill="auto"/>
+            <w:tcMar>
+              <w:top w:w="100" w:type="dxa"/>
+              <w:left w:w="100" w:type="dxa"/>
+              <w:bottom w:w="100" w:type="dxa"/>
+              <w:right w:w="100" w:type="dxa"/>
+            </w:tcMar>
+            <w:vAlign w:val="top"/>
+          </w:tcPr>
+          <w:p>
+            <w:pPr>
+              <w:pStyle w:val="4"/>
+              <w:keepNext w:val="0"/>
+              <w:keepLines w:val="0"/>
+              <w:widowControl/>
+              <w:suppressLineNumbers w:val="0"/>
+              <w:bidi w:val="0"/>
+              <w:spacing w:before="0" w:beforeAutospacing="0" w:after="0" w:afterAutospacing="0" w:line="14" w:lineRule="atLeast"/>
+            </w:pPr>
+            <w:r>
+              <w:rPr>
+                <w:rFonts w:hint="default" w:ascii="Arial" w:hAnsi="Arial" w:cs="Arial"/>
+                <w:i w:val="0"/>
+                <w:color w:val="000000"/>
+                <w:sz w:val="28"/>
+                <w:szCs w:val="28"/>
+                <w:u w:val="none"/>
+                <w:vertAlign w:val="baseline"/>
+              </w:rPr>
+              <w:t>Click vào nút thêm</w:t>
+            </w:r>
+          </w:p>
+        </w:tc>
+        <w:tc>
+          <w:tcPr>
+            <w:tcW w:w="0" w:type="auto"/>
+            <w:tcBorders>
+              <w:top w:val="single" w:color="000000" w:sz="8" w:space="0"/>
+              <w:left w:val="single" w:color="000000" w:sz="8" w:space="0"/>
+              <w:bottom w:val="single" w:color="000000" w:sz="8" w:space="0"/>
+              <w:right w:val="single" w:color="000000" w:sz="8" w:space="0"/>
+            </w:tcBorders>
+            <w:shd w:val="clear" w:color="auto" w:fill="auto"/>
+            <w:tcMar>
+              <w:top w:w="100" w:type="dxa"/>
+              <w:left w:w="100" w:type="dxa"/>
+              <w:bottom w:w="100" w:type="dxa"/>
+              <w:right w:w="100" w:type="dxa"/>
+            </w:tcMar>
+            <w:vAlign w:val="top"/>
+          </w:tcPr>
+          <w:p>
+            <w:pPr>
+              <w:pStyle w:val="4"/>
+              <w:keepNext w:val="0"/>
+              <w:keepLines w:val="0"/>
+              <w:widowControl/>
+              <w:suppressLineNumbers w:val="0"/>
+              <w:bidi w:val="0"/>
+              <w:spacing w:before="0" w:beforeAutospacing="0" w:after="0" w:afterAutospacing="0" w:line="14" w:lineRule="atLeast"/>
+            </w:pPr>
+            <w:r>
+              <w:rPr>
+                <w:rFonts w:hint="default" w:ascii="Arial" w:hAnsi="Arial" w:cs="Arial"/>
+                <w:i w:val="0"/>
+                <w:color w:val="000000"/>
+                <w:sz w:val="28"/>
+                <w:szCs w:val="28"/>
+                <w:u w:val="none"/>
+                <w:vertAlign w:val="baseline"/>
+              </w:rPr>
+              <w:t>Thêm thông tin sản phẩm</w:t>
+            </w:r>
+            <w:r>
+              <w:rPr>
+                <w:rFonts w:hint="default" w:ascii="Arial" w:hAnsi="Arial" w:cs="Arial"/>
+                <w:i w:val="0"/>
+                <w:color w:val="000000"/>
+                <w:sz w:val="28"/>
+                <w:szCs w:val="28"/>
+                <w:u w:val="none"/>
+                <w:vertAlign w:val="baseline"/>
+                <w:lang w:val="en-US"/>
+              </w:rPr>
+              <w:t xml:space="preserve"> vào chi tiết kho</w:t>
+            </w:r>
+            <w:r>
+              <w:rPr>
+                <w:rFonts w:hint="default" w:ascii="Arial" w:hAnsi="Arial" w:cs="Arial"/>
+                <w:i w:val="0"/>
+                <w:color w:val="000000"/>
+                <w:sz w:val="28"/>
+                <w:szCs w:val="28"/>
+                <w:u w:val="none"/>
+                <w:vertAlign w:val="baseline"/>
+              </w:rPr>
+              <w:t> </w:t>
             </w:r>
           </w:p>
         </w:tc>
@@ -11520,116 +11866,111 @@
                 <w:u w:val="none"/>
                 <w:vertAlign w:val="baseline"/>
               </w:rPr>
-              <w:t>4</w:t>
-            </w:r>
-          </w:p>
-        </w:tc>
-        <w:tc>
-          <w:tcPr>
-            <w:tcW w:w="0" w:type="auto"/>
-            <w:tcBorders>
-              <w:top w:val="single" w:color="000000" w:sz="8" w:space="0"/>
-              <w:left w:val="single" w:color="000000" w:sz="8" w:space="0"/>
-              <w:bottom w:val="single" w:color="000000" w:sz="8" w:space="0"/>
-              <w:right w:val="single" w:color="000000" w:sz="8" w:space="0"/>
-            </w:tcBorders>
-            <w:shd w:val="clear" w:color="auto" w:fill="auto"/>
-            <w:tcMar>
-              <w:top w:w="100" w:type="dxa"/>
-              <w:left w:w="100" w:type="dxa"/>
-              <w:bottom w:w="100" w:type="dxa"/>
-              <w:right w:w="100" w:type="dxa"/>
-            </w:tcMar>
-            <w:vAlign w:val="top"/>
-          </w:tcPr>
-          <w:p>
-            <w:pPr>
-              <w:pStyle w:val="4"/>
-              <w:keepNext w:val="0"/>
-              <w:keepLines w:val="0"/>
-              <w:widowControl/>
-              <w:suppressLineNumbers w:val="0"/>
-              <w:bidi w:val="0"/>
-              <w:spacing w:before="0" w:beforeAutospacing="0" w:after="0" w:afterAutospacing="0" w:line="14" w:lineRule="atLeast"/>
-            </w:pPr>
-            <w:r>
-              <w:rPr>
-                <w:rFonts w:hint="default" w:ascii="Arial" w:hAnsi="Arial" w:cs="Arial"/>
-                <w:i w:val="0"/>
-                <w:color w:val="000000"/>
-                <w:sz w:val="28"/>
-                <w:szCs w:val="28"/>
-                <w:u w:val="none"/>
-                <w:vertAlign w:val="baseline"/>
-              </w:rPr>
-              <w:t>Click vào nút thêm</w:t>
-            </w:r>
-          </w:p>
-        </w:tc>
-        <w:tc>
-          <w:tcPr>
-            <w:tcW w:w="0" w:type="auto"/>
-            <w:tcBorders>
-              <w:top w:val="single" w:color="000000" w:sz="8" w:space="0"/>
-              <w:left w:val="single" w:color="000000" w:sz="8" w:space="0"/>
-              <w:bottom w:val="single" w:color="000000" w:sz="8" w:space="0"/>
-              <w:right w:val="single" w:color="000000" w:sz="8" w:space="0"/>
-            </w:tcBorders>
-            <w:shd w:val="clear" w:color="auto" w:fill="auto"/>
-            <w:tcMar>
-              <w:top w:w="100" w:type="dxa"/>
-              <w:left w:w="100" w:type="dxa"/>
-              <w:bottom w:w="100" w:type="dxa"/>
-              <w:right w:w="100" w:type="dxa"/>
-            </w:tcMar>
-            <w:vAlign w:val="top"/>
-          </w:tcPr>
-          <w:p>
-            <w:pPr>
-              <w:pStyle w:val="4"/>
-              <w:keepNext w:val="0"/>
-              <w:keepLines w:val="0"/>
-              <w:widowControl/>
-              <w:suppressLineNumbers w:val="0"/>
-              <w:bidi w:val="0"/>
-              <w:spacing w:before="0" w:beforeAutospacing="0" w:after="0" w:afterAutospacing="0" w:line="14" w:lineRule="atLeast"/>
-            </w:pPr>
-            <w:r>
-              <w:rPr>
-                <w:rFonts w:hint="default" w:ascii="Arial" w:hAnsi="Arial" w:cs="Arial"/>
-                <w:i w:val="0"/>
-                <w:color w:val="000000"/>
-                <w:sz w:val="28"/>
-                <w:szCs w:val="28"/>
-                <w:u w:val="none"/>
-                <w:vertAlign w:val="baseline"/>
-              </w:rPr>
-              <w:t>Thêm thông tin sản phẩm</w:t>
-            </w:r>
-            <w:r>
-              <w:rPr>
-                <w:rFonts w:hint="default" w:ascii="Arial" w:hAnsi="Arial" w:cs="Arial"/>
-                <w:i w:val="0"/>
-                <w:color w:val="000000"/>
-                <w:sz w:val="28"/>
-                <w:szCs w:val="28"/>
-                <w:u w:val="none"/>
-                <w:vertAlign w:val="baseline"/>
+              <w:t>5</w:t>
+            </w:r>
+          </w:p>
+        </w:tc>
+        <w:tc>
+          <w:tcPr>
+            <w:tcW w:w="0" w:type="auto"/>
+            <w:tcBorders>
+              <w:top w:val="single" w:color="000000" w:sz="8" w:space="0"/>
+              <w:left w:val="single" w:color="000000" w:sz="8" w:space="0"/>
+              <w:bottom w:val="single" w:color="000000" w:sz="8" w:space="0"/>
+              <w:right w:val="single" w:color="000000" w:sz="8" w:space="0"/>
+            </w:tcBorders>
+            <w:shd w:val="clear" w:color="auto" w:fill="auto"/>
+            <w:tcMar>
+              <w:top w:w="100" w:type="dxa"/>
+              <w:left w:w="100" w:type="dxa"/>
+              <w:bottom w:w="100" w:type="dxa"/>
+              <w:right w:w="100" w:type="dxa"/>
+            </w:tcMar>
+            <w:vAlign w:val="top"/>
+          </w:tcPr>
+          <w:p>
+            <w:pPr>
+              <w:pStyle w:val="4"/>
+              <w:keepNext w:val="0"/>
+              <w:keepLines w:val="0"/>
+              <w:widowControl/>
+              <w:suppressLineNumbers w:val="0"/>
+              <w:bidi w:val="0"/>
+              <w:spacing w:before="0" w:beforeAutospacing="0" w:after="0" w:afterAutospacing="0" w:line="14" w:lineRule="atLeast"/>
+              <w:rPr>
+                <w:rFonts w:hint="default"/>
                 <w:lang w:val="en-US"/>
               </w:rPr>
-              <w:t xml:space="preserve"> vào chi tiết kho</w:t>
-            </w:r>
-            <w:r>
-              <w:rPr>
-                <w:rFonts w:hint="default" w:ascii="Arial" w:hAnsi="Arial" w:cs="Arial"/>
-                <w:i w:val="0"/>
-                <w:color w:val="000000"/>
-                <w:sz w:val="28"/>
-                <w:szCs w:val="28"/>
-                <w:u w:val="none"/>
-                <w:vertAlign w:val="baseline"/>
-              </w:rPr>
-              <w:t> </w:t>
+            </w:pPr>
+            <w:r>
+              <w:rPr>
+                <w:rFonts w:hint="default" w:ascii="Arial" w:hAnsi="Arial" w:cs="Arial"/>
+                <w:i w:val="0"/>
+                <w:color w:val="000000"/>
+                <w:sz w:val="28"/>
+                <w:szCs w:val="28"/>
+                <w:u w:val="none"/>
+                <w:vertAlign w:val="baseline"/>
+              </w:rPr>
+              <w:t xml:space="preserve">Click vào nút </w:t>
+            </w:r>
+            <w:r>
+              <w:rPr>
+                <w:rFonts w:hint="default" w:ascii="Arial" w:hAnsi="Arial" w:cs="Arial"/>
+                <w:i w:val="0"/>
+                <w:color w:val="000000"/>
+                <w:sz w:val="28"/>
+                <w:szCs w:val="28"/>
+                <w:u w:val="none"/>
+                <w:vertAlign w:val="baseline"/>
+                <w:lang w:val="en-US"/>
+              </w:rPr>
+              <w:t>thêm kho</w:t>
+            </w:r>
+          </w:p>
+        </w:tc>
+        <w:tc>
+          <w:tcPr>
+            <w:tcW w:w="0" w:type="auto"/>
+            <w:tcBorders>
+              <w:top w:val="single" w:color="000000" w:sz="8" w:space="0"/>
+              <w:left w:val="single" w:color="000000" w:sz="8" w:space="0"/>
+              <w:bottom w:val="single" w:color="000000" w:sz="8" w:space="0"/>
+              <w:right w:val="single" w:color="000000" w:sz="8" w:space="0"/>
+            </w:tcBorders>
+            <w:shd w:val="clear" w:color="auto" w:fill="auto"/>
+            <w:tcMar>
+              <w:top w:w="100" w:type="dxa"/>
+              <w:left w:w="100" w:type="dxa"/>
+              <w:bottom w:w="100" w:type="dxa"/>
+              <w:right w:w="100" w:type="dxa"/>
+            </w:tcMar>
+            <w:vAlign w:val="top"/>
+          </w:tcPr>
+          <w:p>
+            <w:pPr>
+              <w:pStyle w:val="4"/>
+              <w:keepNext w:val="0"/>
+              <w:keepLines w:val="0"/>
+              <w:widowControl/>
+              <w:suppressLineNumbers w:val="0"/>
+              <w:bidi w:val="0"/>
+              <w:spacing w:before="0" w:beforeAutospacing="0" w:after="0" w:afterAutospacing="0" w:line="14" w:lineRule="atLeast"/>
+              <w:rPr>
+                <w:rFonts w:hint="default" w:ascii="Arial" w:hAnsi="Arial" w:cs="Arial"/>
+                <w:sz w:val="28"/>
+                <w:szCs w:val="28"/>
+                <w:lang w:val="en-US"/>
+              </w:rPr>
+            </w:pPr>
+            <w:r>
+              <w:rPr>
+                <w:rFonts w:hint="default" w:ascii="Arial" w:hAnsi="Arial" w:cs="Arial"/>
+                <w:sz w:val="28"/>
+                <w:szCs w:val="28"/>
+                <w:lang w:val="en-US"/>
+              </w:rPr>
+              <w:t>Tạo kho từ thông tin đã nhập</w:t>
             </w:r>
           </w:p>
         </w:tc>
@@ -11644,6 +11985,7 @@
             <w:insideH w:val="none" w:color="auto" w:sz="0" w:space="0"/>
             <w:insideV w:val="none" w:color="auto" w:sz="0" w:space="0"/>
           </w:tblBorders>
+          <w:shd w:val="clear" w:color="auto" w:fill="auto"/>
           <w:tblCellMar>
             <w:top w:w="15" w:type="dxa"/>
             <w:left w:w="15" w:type="dxa"/>
@@ -11692,39 +12034,41 @@
                 <w:u w:val="none"/>
                 <w:vertAlign w:val="baseline"/>
               </w:rPr>
-              <w:t>5</w:t>
-            </w:r>
-          </w:p>
-        </w:tc>
-        <w:tc>
-          <w:tcPr>
-            <w:tcW w:w="0" w:type="auto"/>
-            <w:tcBorders>
-              <w:top w:val="single" w:color="000000" w:sz="8" w:space="0"/>
-              <w:left w:val="single" w:color="000000" w:sz="8" w:space="0"/>
-              <w:bottom w:val="single" w:color="000000" w:sz="8" w:space="0"/>
-              <w:right w:val="single" w:color="000000" w:sz="8" w:space="0"/>
-            </w:tcBorders>
-            <w:shd w:val="clear" w:color="auto" w:fill="auto"/>
-            <w:tcMar>
-              <w:top w:w="100" w:type="dxa"/>
-              <w:left w:w="100" w:type="dxa"/>
-              <w:bottom w:w="100" w:type="dxa"/>
-              <w:right w:w="100" w:type="dxa"/>
-            </w:tcMar>
-            <w:vAlign w:val="top"/>
-          </w:tcPr>
-          <w:p>
-            <w:pPr>
-              <w:pStyle w:val="4"/>
-              <w:keepNext w:val="0"/>
-              <w:keepLines w:val="0"/>
-              <w:widowControl/>
-              <w:suppressLineNumbers w:val="0"/>
-              <w:bidi w:val="0"/>
-              <w:spacing w:before="0" w:beforeAutospacing="0" w:after="0" w:afterAutospacing="0" w:line="14" w:lineRule="atLeast"/>
-              <w:rPr>
-                <w:rFonts w:hint="default"/>
+              <w:t>6</w:t>
+            </w:r>
+          </w:p>
+        </w:tc>
+        <w:tc>
+          <w:tcPr>
+            <w:tcW w:w="0" w:type="auto"/>
+            <w:tcBorders>
+              <w:top w:val="single" w:color="000000" w:sz="8" w:space="0"/>
+              <w:left w:val="single" w:color="000000" w:sz="8" w:space="0"/>
+              <w:bottom w:val="single" w:color="000000" w:sz="8" w:space="0"/>
+              <w:right w:val="single" w:color="000000" w:sz="8" w:space="0"/>
+            </w:tcBorders>
+            <w:shd w:val="clear" w:color="auto" w:fill="auto"/>
+            <w:tcMar>
+              <w:top w:w="100" w:type="dxa"/>
+              <w:left w:w="100" w:type="dxa"/>
+              <w:bottom w:w="100" w:type="dxa"/>
+              <w:right w:w="100" w:type="dxa"/>
+            </w:tcMar>
+            <w:vAlign w:val="top"/>
+          </w:tcPr>
+          <w:p>
+            <w:pPr>
+              <w:pStyle w:val="4"/>
+              <w:keepNext w:val="0"/>
+              <w:keepLines w:val="0"/>
+              <w:widowControl/>
+              <w:suppressLineNumbers w:val="0"/>
+              <w:bidi w:val="0"/>
+              <w:spacing w:before="0" w:beforeAutospacing="0" w:after="0" w:afterAutospacing="0" w:line="14" w:lineRule="atLeast"/>
+              <w:rPr>
+                <w:rFonts w:hint="default" w:ascii="Arial" w:hAnsi="Arial" w:cs="Arial"/>
+                <w:sz w:val="28"/>
+                <w:szCs w:val="28"/>
                 <w:lang w:val="en-US"/>
               </w:rPr>
             </w:pPr>
@@ -11751,7 +12095,7 @@
                 <w:vertAlign w:val="baseline"/>
                 <w:lang w:val="en-US"/>
               </w:rPr>
-              <w:t>thêm kho</w:t>
+              <w:t>xóa kho</w:t>
             </w:r>
           </w:p>
         </w:tc>
@@ -11796,7 +12140,7 @@
                 <w:szCs w:val="28"/>
                 <w:lang w:val="en-US"/>
               </w:rPr>
-              <w:t>Tạo kho từ thông tin đã nhập</w:t>
+              <w:t>Xóa kho được chọn</w:t>
             </w:r>
           </w:p>
         </w:tc>
@@ -11811,175 +12155,7 @@
             <w:insideH w:val="none" w:color="auto" w:sz="0" w:space="0"/>
             <w:insideV w:val="none" w:color="auto" w:sz="0" w:space="0"/>
           </w:tblBorders>
-          <w:tblCellMar>
-            <w:top w:w="15" w:type="dxa"/>
-            <w:left w:w="15" w:type="dxa"/>
-            <w:bottom w:w="15" w:type="dxa"/>
-            <w:right w:w="15" w:type="dxa"/>
-          </w:tblCellMar>
-        </w:tblPrEx>
-        <w:trPr>
-          <w:trHeight w:val="0" w:hRule="atLeast"/>
-        </w:trPr>
-        <w:tc>
-          <w:tcPr>
-            <w:tcW w:w="0" w:type="auto"/>
-            <w:tcBorders>
-              <w:top w:val="single" w:color="000000" w:sz="8" w:space="0"/>
-              <w:left w:val="single" w:color="000000" w:sz="8" w:space="0"/>
-              <w:bottom w:val="single" w:color="000000" w:sz="8" w:space="0"/>
-              <w:right w:val="single" w:color="000000" w:sz="8" w:space="0"/>
-            </w:tcBorders>
-            <w:shd w:val="clear" w:color="auto" w:fill="auto"/>
-            <w:tcMar>
-              <w:top w:w="100" w:type="dxa"/>
-              <w:left w:w="100" w:type="dxa"/>
-              <w:bottom w:w="100" w:type="dxa"/>
-              <w:right w:w="100" w:type="dxa"/>
-            </w:tcMar>
-            <w:vAlign w:val="top"/>
-          </w:tcPr>
-          <w:p>
-            <w:pPr>
-              <w:pStyle w:val="4"/>
-              <w:keepNext w:val="0"/>
-              <w:keepLines w:val="0"/>
-              <w:widowControl/>
-              <w:suppressLineNumbers w:val="0"/>
-              <w:bidi w:val="0"/>
-              <w:spacing w:before="0" w:beforeAutospacing="0" w:after="0" w:afterAutospacing="0" w:line="14" w:lineRule="atLeast"/>
-            </w:pPr>
-            <w:r>
-              <w:rPr>
-                <w:rFonts w:hint="default" w:ascii="Arial" w:hAnsi="Arial" w:cs="Arial"/>
-                <w:i w:val="0"/>
-                <w:color w:val="000000"/>
-                <w:sz w:val="28"/>
-                <w:szCs w:val="28"/>
-                <w:u w:val="none"/>
-                <w:vertAlign w:val="baseline"/>
-              </w:rPr>
-              <w:t>6</w:t>
-            </w:r>
-          </w:p>
-        </w:tc>
-        <w:tc>
-          <w:tcPr>
-            <w:tcW w:w="0" w:type="auto"/>
-            <w:tcBorders>
-              <w:top w:val="single" w:color="000000" w:sz="8" w:space="0"/>
-              <w:left w:val="single" w:color="000000" w:sz="8" w:space="0"/>
-              <w:bottom w:val="single" w:color="000000" w:sz="8" w:space="0"/>
-              <w:right w:val="single" w:color="000000" w:sz="8" w:space="0"/>
-            </w:tcBorders>
-            <w:shd w:val="clear" w:color="auto" w:fill="auto"/>
-            <w:tcMar>
-              <w:top w:w="100" w:type="dxa"/>
-              <w:left w:w="100" w:type="dxa"/>
-              <w:bottom w:w="100" w:type="dxa"/>
-              <w:right w:w="100" w:type="dxa"/>
-            </w:tcMar>
-            <w:vAlign w:val="top"/>
-          </w:tcPr>
-          <w:p>
-            <w:pPr>
-              <w:pStyle w:val="4"/>
-              <w:keepNext w:val="0"/>
-              <w:keepLines w:val="0"/>
-              <w:widowControl/>
-              <w:suppressLineNumbers w:val="0"/>
-              <w:bidi w:val="0"/>
-              <w:spacing w:before="0" w:beforeAutospacing="0" w:after="0" w:afterAutospacing="0" w:line="14" w:lineRule="atLeast"/>
-              <w:rPr>
-                <w:rFonts w:hint="default" w:ascii="Arial" w:hAnsi="Arial" w:cs="Arial"/>
-                <w:sz w:val="28"/>
-                <w:szCs w:val="28"/>
-                <w:lang w:val="en-US"/>
-              </w:rPr>
-            </w:pPr>
-            <w:r>
-              <w:rPr>
-                <w:rFonts w:hint="default" w:ascii="Arial" w:hAnsi="Arial" w:cs="Arial"/>
-                <w:i w:val="0"/>
-                <w:color w:val="000000"/>
-                <w:sz w:val="28"/>
-                <w:szCs w:val="28"/>
-                <w:u w:val="none"/>
-                <w:vertAlign w:val="baseline"/>
-              </w:rPr>
-              <w:t xml:space="preserve">Click vào nút </w:t>
-            </w:r>
-            <w:r>
-              <w:rPr>
-                <w:rFonts w:hint="default" w:ascii="Arial" w:hAnsi="Arial" w:cs="Arial"/>
-                <w:i w:val="0"/>
-                <w:color w:val="000000"/>
-                <w:sz w:val="28"/>
-                <w:szCs w:val="28"/>
-                <w:u w:val="none"/>
-                <w:vertAlign w:val="baseline"/>
-                <w:lang w:val="en-US"/>
-              </w:rPr>
-              <w:t>xóa kho</w:t>
-            </w:r>
-          </w:p>
-        </w:tc>
-        <w:tc>
-          <w:tcPr>
-            <w:tcW w:w="0" w:type="auto"/>
-            <w:tcBorders>
-              <w:top w:val="single" w:color="000000" w:sz="8" w:space="0"/>
-              <w:left w:val="single" w:color="000000" w:sz="8" w:space="0"/>
-              <w:bottom w:val="single" w:color="000000" w:sz="8" w:space="0"/>
-              <w:right w:val="single" w:color="000000" w:sz="8" w:space="0"/>
-            </w:tcBorders>
-            <w:shd w:val="clear" w:color="auto" w:fill="auto"/>
-            <w:tcMar>
-              <w:top w:w="100" w:type="dxa"/>
-              <w:left w:w="100" w:type="dxa"/>
-              <w:bottom w:w="100" w:type="dxa"/>
-              <w:right w:w="100" w:type="dxa"/>
-            </w:tcMar>
-            <w:vAlign w:val="top"/>
-          </w:tcPr>
-          <w:p>
-            <w:pPr>
-              <w:pStyle w:val="4"/>
-              <w:keepNext w:val="0"/>
-              <w:keepLines w:val="0"/>
-              <w:widowControl/>
-              <w:suppressLineNumbers w:val="0"/>
-              <w:bidi w:val="0"/>
-              <w:spacing w:before="0" w:beforeAutospacing="0" w:after="0" w:afterAutospacing="0" w:line="14" w:lineRule="atLeast"/>
-              <w:rPr>
-                <w:rFonts w:hint="default" w:ascii="Arial" w:hAnsi="Arial" w:cs="Arial"/>
-                <w:sz w:val="28"/>
-                <w:szCs w:val="28"/>
-                <w:lang w:val="en-US"/>
-              </w:rPr>
-            </w:pPr>
-            <w:r>
-              <w:rPr>
-                <w:rFonts w:hint="default" w:ascii="Arial" w:hAnsi="Arial" w:cs="Arial"/>
-                <w:sz w:val="28"/>
-                <w:szCs w:val="28"/>
-                <w:lang w:val="en-US"/>
-              </w:rPr>
-              <w:t>Xóa kho được chọn</w:t>
-            </w:r>
-          </w:p>
-        </w:tc>
-      </w:tr>
-      <w:tr>
-        <w:tblPrEx>
-          <w:tblBorders>
-            <w:top w:val="none" w:color="auto" w:sz="0" w:space="0"/>
-            <w:left w:val="none" w:color="auto" w:sz="0" w:space="0"/>
-            <w:bottom w:val="none" w:color="auto" w:sz="0" w:space="0"/>
-            <w:right w:val="none" w:color="auto" w:sz="0" w:space="0"/>
-            <w:insideH w:val="none" w:color="auto" w:sz="0" w:space="0"/>
-            <w:insideV w:val="none" w:color="auto" w:sz="0" w:space="0"/>
-          </w:tblBorders>
+          <w:shd w:val="clear" w:color="auto" w:fill="auto"/>
           <w:tblCellMar>
             <w:top w:w="15" w:type="dxa"/>
             <w:left w:w="15" w:type="dxa"/>

</xml_diff>